<commit_message>
Added more tests and added to write-up.
</commit_message>
<xml_diff>
--- a/write-up.docx
+++ b/write-up.docx
@@ -126,7 +126,13 @@
         <w:t xml:space="preserve"> algorithms in this experiment.</w:t>
       </w:r>
       <w:r>
-        <w:t xml:space="preserve">  Other than size, the state of the data determines which algorithm is optimal.  Each algorithm has a best case and a worst case input state, but the average case is the same for all algorithms that solve the same problem.  Some algorithms will change only a little for extreme cases, but some will lose or gain functionality for extreme cases.  </w:t>
+        <w:t xml:space="preserve">  Other than size, the state of the data determines which algorithm is optimal.  Each algorithm has a best case and a worst case input state, but the average case is the same for all algorithms that solve the same problem.  Some algorithms </w:t>
+      </w:r>
+      <w:r>
+        <w:t>will react to extreme cases more than others</w:t>
+      </w:r>
+      <w:r>
+        <w:t xml:space="preserve">.  </w:t>
       </w:r>
       <w:r>
         <w:t>For sorting algorithms, the average case is randomly generated data</w:t>
@@ -370,7 +376,25 @@
     </w:p>
     <w:p>
       <w:r>
-        <w:t>Bubble sort traverses the array n times, swapping each pair of adjacent elements if they are in reverse (decreasing) order.  Each traversal results in the largest element not previously sorted being added to the sorted end of the array after each traversal.</w:t>
+        <w:t>Bubble sort traverses the array n times, swapping each pair of adjacent e</w:t>
+      </w:r>
+      <w:r>
+        <w:t xml:space="preserve">lements if they are in reverse </w:t>
+      </w:r>
+      <w:r>
+        <w:t xml:space="preserve">order.  Each traversal </w:t>
+      </w:r>
+      <w:r>
+        <w:t xml:space="preserve">adds </w:t>
+      </w:r>
+      <w:r>
+        <w:t xml:space="preserve">the largest element not previously sorted </w:t>
+      </w:r>
+      <w:r>
+        <w:t>to the sorted end of the array</w:t>
+      </w:r>
+      <w:r>
+        <w:t>.</w:t>
       </w:r>
     </w:p>
     <w:p>
@@ -429,7 +453,24 @@
         <w:ind w:firstLine="720"/>
       </w:pPr>
       <w:r>
-        <w:t>A program was written in the language C++.  The program empirically compared Insertion sort, Bubble sort, and Merge sort.  The program tested Merge sort, Insertion sort, and Bubble sort on data sizes that are the closest whole numbers to the powers of the square root of two (</w:t>
+        <w:t>A program was written in the language C++.  The program empirically compared Insertion sort, Bubble sort, Merge sort</w:t>
+      </w:r>
+      <w:r>
+        <w:t xml:space="preserve">, and </w:t>
+      </w:r>
+      <w:proofErr w:type="spellStart"/>
+      <w:r>
+        <w:t>Timsort</w:t>
+      </w:r>
+      <w:proofErr w:type="spellEnd"/>
+      <w:r>
+        <w:t xml:space="preserve">.  The program tested </w:t>
+      </w:r>
+      <w:r>
+        <w:t>each algorithm</w:t>
+      </w:r>
+      <w:r>
+        <w:t xml:space="preserve"> on data sizes that are the closest whole numbers to the powers of the square root of two (</w:t>
       </w:r>
       <w:proofErr w:type="spellStart"/>
       <w:proofErr w:type="gramStart"/>
@@ -455,10 +496,56 @@
       </w:r>
       <w:proofErr w:type="gramEnd"/>
       <w:r>
-        <w:t xml:space="preserve">2) was to see if powers of 2 affect merge sort.  Every other data size is a power of two, so if Merge sort is significantly affected by powers of </w:t>
-      </w:r>
-      <w:r>
-        <w:t>2 it will show up in the graph.</w:t>
+        <w:t>2) wa</w:t>
+      </w:r>
+      <w:r>
+        <w:t>s to see if powers of 2 affect M</w:t>
+      </w:r>
+      <w:r>
+        <w:t>erge sort</w:t>
+      </w:r>
+      <w:r>
+        <w:t xml:space="preserve"> and </w:t>
+      </w:r>
+      <w:proofErr w:type="spellStart"/>
+      <w:r>
+        <w:t>Timsort</w:t>
+      </w:r>
+      <w:proofErr w:type="spellEnd"/>
+      <w:r>
+        <w:t xml:space="preserve">.  Every other data size </w:t>
+      </w:r>
+      <w:r>
+        <w:t>was</w:t>
+      </w:r>
+      <w:r>
+        <w:t xml:space="preserve"> a power of two, so if Merge sort</w:t>
+      </w:r>
+      <w:r>
+        <w:t xml:space="preserve"> or </w:t>
+      </w:r>
+      <w:proofErr w:type="spellStart"/>
+      <w:r>
+        <w:t>Timsort</w:t>
+      </w:r>
+      <w:proofErr w:type="spellEnd"/>
+      <w:r>
+        <w:t xml:space="preserve"> </w:t>
+      </w:r>
+      <w:r>
+        <w:t>was</w:t>
+      </w:r>
+      <w:r>
+        <w:t xml:space="preserve"> significantly affected by powers of </w:t>
+      </w:r>
+      <w:r>
+        <w:t xml:space="preserve">2 it </w:t>
+      </w:r>
+      <w:r>
+        <w:t>would</w:t>
+      </w:r>
+      <w:r>
+        <w:t xml:space="preserve"> show up in the graph.</w:t>
       </w:r>
       <w:r>
         <w:t xml:space="preserve">  To make it more fair, the exact same data was used on all three algorithms.</w:t>
@@ -483,15 +570,13 @@
         <w:t xml:space="preserve"> CPU cycle counter.  The C++ program outputted the data through STDOUT.  </w:t>
       </w:r>
       <w:r>
-        <w:t xml:space="preserve">The program was compiled into the </w:t>
-      </w:r>
-      <w:proofErr w:type="spellStart"/>
-      <w:r>
-        <w:t>unix</w:t>
-      </w:r>
-      <w:proofErr w:type="spellEnd"/>
-      <w:r>
-        <w:t xml:space="preserve"> executable file </w:t>
+        <w:t>The</w:t>
+      </w:r>
+      <w:r>
+        <w:t xml:space="preserve"> program was compiled into the U</w:t>
+      </w:r>
+      <w:r>
+        <w:t xml:space="preserve">nix executable file </w:t>
       </w:r>
       <w:proofErr w:type="spellStart"/>
       <w:r>
@@ -505,15 +590,10 @@
         <w:t xml:space="preserve"> and t</w:t>
       </w:r>
       <w:r>
-        <w:t xml:space="preserve">he </w:t>
-      </w:r>
-      <w:proofErr w:type="spellStart"/>
-      <w:r>
-        <w:t>unix</w:t>
-      </w:r>
-      <w:proofErr w:type="spellEnd"/>
-      <w:r>
-        <w:t xml:space="preserve"> command </w:t>
+        <w:t>he U</w:t>
+      </w:r>
+      <w:r>
+        <w:t xml:space="preserve">nix command </w:t>
       </w:r>
       <w:r>
         <w:rPr>
@@ -551,7 +631,13 @@
         <w:t xml:space="preserve">This was done on a MacBook Pro with a single core processor, which may have helped the accuracy of the CPU cycle counts.  </w:t>
       </w:r>
       <w:r>
-        <w:t xml:space="preserve">Then the data was imported into Microsoft Excel.  The data was plotted on both linear and logarithmic scales.  </w:t>
+        <w:t>Then the data was imported into Microsoft Excel.  The data was plotted on bot</w:t>
+      </w:r>
+      <w:r>
+        <w:t>h</w:t>
+      </w:r>
+      <w:r>
+        <w:t xml:space="preserve"> linear and logarithmic scales.  </w:t>
       </w:r>
       <w:proofErr w:type="spellStart"/>
       <w:r>
@@ -583,32 +669,16 @@
         <w:t xml:space="preserve"> are represented by circles, </w:t>
       </w:r>
       <w:r>
-        <w:t>presorted (</w:t>
-      </w:r>
-      <w:proofErr w:type="spellStart"/>
-      <w:r>
-        <w:t>nondecreasing</w:t>
-      </w:r>
-      <w:proofErr w:type="spellEnd"/>
-      <w:r>
-        <w:t>)</w:t>
-      </w:r>
-      <w:r>
-        <w:t xml:space="preserve"> by squares, and </w:t>
-      </w:r>
-      <w:r>
-        <w:t>reverse sorted (</w:t>
-      </w:r>
-      <w:proofErr w:type="spellStart"/>
-      <w:r>
-        <w:t>nonincreasing</w:t>
-      </w:r>
-      <w:proofErr w:type="spellEnd"/>
-      <w:r>
-        <w:t>)</w:t>
-      </w:r>
-      <w:r>
-        <w:t xml:space="preserve"> by triangles.</w:t>
+        <w:t xml:space="preserve">presorted </w:t>
+      </w:r>
+      <w:r>
+        <w:t xml:space="preserve">by squares, and </w:t>
+      </w:r>
+      <w:r>
+        <w:t xml:space="preserve">reverse sorted </w:t>
+      </w:r>
+      <w:r>
+        <w:t>by triangles.</w:t>
       </w:r>
     </w:p>
     <w:p/>
@@ -656,9 +726,9 @@
           <w:noProof/>
         </w:rPr>
         <w:drawing>
-          <wp:inline distT="0" distB="0" distL="0" distR="0" wp14:anchorId="6B969FE1" wp14:editId="4F90253D">
-            <wp:extent cx="5039360" cy="4677177"/>
-            <wp:effectExtent l="0" t="0" r="15240" b="22225"/>
+          <wp:inline distT="0" distB="0" distL="0" distR="0" wp14:anchorId="6B969FE1" wp14:editId="5BF00BBB">
+            <wp:extent cx="5039360" cy="4980630"/>
+            <wp:effectExtent l="0" t="0" r="15240" b="23495"/>
             <wp:docPr id="5" name="Chart 5"/>
             <wp:cNvGraphicFramePr/>
             <a:graphic xmlns:a="http://schemas.openxmlformats.org/drawingml/2006/main">
@@ -693,7 +763,18 @@
         <w:t>this noise</w:t>
       </w:r>
       <w:r>
-        <w:t>.  One possibility we considered was that the launching of the program put some tasks on the CPU’s task list which slowed down the execution of the program.  If this were the case, then the tasks would go away given sufficient time.  So we put some sleep statements in the code.  But the sleep statements did not affect the data in the output.</w:t>
+        <w:t>.</w:t>
+      </w:r>
+      <w:r>
+        <w:t xml:space="preserve">  Our first attempt to solve this problem was the use CPU cycle counts instead of microsecond timer readings.  This gave us a lot more precision, but there was still some noise.</w:t>
+      </w:r>
+      <w:r>
+        <w:t xml:space="preserve">  One possibility we considered was that the launching of the program put some tasks on the CPU’s task list which slowed down the execution of the program.  If this were the case, then the tasks would go away given sufficient time.  So w</w:t>
+      </w:r>
+      <w:bookmarkStart w:id="0" w:name="_GoBack"/>
+      <w:bookmarkEnd w:id="0"/>
+      <w:r>
+        <w:t>e put some sleep statements in the code.  But the sleep statements did not affect the data in the output.</w:t>
       </w:r>
       <w:r>
         <w:t xml:space="preserve"> </w:t>
@@ -732,7 +813,42 @@
         <w:t>)</w:t>
       </w:r>
       <w:r>
-        <w:t xml:space="preserve"> function.  We used the </w:t>
+        <w:t xml:space="preserve"> </w:t>
+      </w:r>
+      <w:r>
+        <w:t xml:space="preserve">and </w:t>
+      </w:r>
+      <w:proofErr w:type="spellStart"/>
+      <w:r>
+        <w:rPr>
+          <w:rFonts w:ascii="Courier New" w:hAnsi="Courier New" w:cs="Courier New"/>
+        </w:rPr>
+        <w:t>is</w:t>
+      </w:r>
+      <w:r>
+        <w:rPr>
+          <w:rFonts w:ascii="Courier New" w:hAnsi="Courier New" w:cs="Courier New"/>
+        </w:rPr>
+        <w:t>Equal</w:t>
+      </w:r>
+      <w:proofErr w:type="spellEnd"/>
+      <w:r>
+        <w:rPr>
+          <w:rFonts w:ascii="Courier New" w:hAnsi="Courier New" w:cs="Courier New"/>
+        </w:rPr>
+        <w:t>()</w:t>
+      </w:r>
+      <w:r>
+        <w:t xml:space="preserve"> </w:t>
+      </w:r>
+      <w:r>
+        <w:t>function</w:t>
+      </w:r>
+      <w:r>
+        <w:t>s</w:t>
+      </w:r>
+      <w:r>
+        <w:t xml:space="preserve">.  We used the </w:t>
       </w:r>
       <w:proofErr w:type="spellStart"/>
       <w:proofErr w:type="gramStart"/>
@@ -769,7 +885,62 @@
         <w:t>was</w:t>
       </w:r>
       <w:r>
-        <w:t xml:space="preserve"> supposed to be sorted or reversely sorted.  If the test failed it would </w:t>
+        <w:t xml:space="preserve"> supposed to be sorted or reversely sorted.</w:t>
+      </w:r>
+      <w:r>
+        <w:t xml:space="preserve">  </w:t>
+      </w:r>
+      <w:proofErr w:type="spellStart"/>
+      <w:proofErr w:type="gramStart"/>
+      <w:r>
+        <w:rPr>
+          <w:rFonts w:ascii="Courier New" w:hAnsi="Courier New" w:cs="Courier New"/>
+        </w:rPr>
+        <w:t>is</w:t>
+      </w:r>
+      <w:r>
+        <w:rPr>
+          <w:rFonts w:ascii="Courier New" w:hAnsi="Courier New" w:cs="Courier New"/>
+        </w:rPr>
+        <w:t>Equal</w:t>
+      </w:r>
+      <w:proofErr w:type="spellEnd"/>
+      <w:r>
+        <w:rPr>
+          <w:rFonts w:ascii="Courier New" w:hAnsi="Courier New" w:cs="Courier New"/>
+        </w:rPr>
+        <w:t>(</w:t>
+      </w:r>
+      <w:proofErr w:type="gramEnd"/>
+      <w:r>
+        <w:rPr>
+          <w:rFonts w:ascii="Courier New" w:hAnsi="Courier New" w:cs="Courier New"/>
+        </w:rPr>
+        <w:t>)</w:t>
+      </w:r>
+      <w:r>
+        <w:rPr>
+          <w:rFonts w:cs="Courier New"/>
+        </w:rPr>
+        <w:t xml:space="preserve"> </w:t>
+      </w:r>
+      <w:r>
+        <w:t>was used</w:t>
+      </w:r>
+      <w:r>
+        <w:t xml:space="preserve"> </w:t>
+      </w:r>
+      <w:r>
+        <w:t xml:space="preserve">to make sure two arrays had equivalent values when they were supposed to have equivalent values. </w:t>
+      </w:r>
+      <w:r>
+        <w:t xml:space="preserve"> If </w:t>
+      </w:r>
+      <w:r>
+        <w:t>a</w:t>
+      </w:r>
+      <w:r>
+        <w:t xml:space="preserve"> test failed it would </w:t>
       </w:r>
       <w:r>
         <w:rPr>
@@ -796,7 +967,13 @@
         <w:t xml:space="preserve">.  In order to make sure the program </w:t>
       </w:r>
       <w:r>
-        <w:t xml:space="preserve">was actually willing to throw we put some test errors in the program.  When </w:t>
+        <w:t>was actually willing to throw</w:t>
+      </w:r>
+      <w:r>
+        <w:t xml:space="preserve"> an error</w:t>
+      </w:r>
+      <w:r>
+        <w:t xml:space="preserve"> we put some test errors in the program.  When </w:t>
       </w:r>
       <w:r>
         <w:t>the program</w:t>
@@ -821,7 +998,13 @@
     </w:p>
     <w:p>
       <w:r>
-        <w:t xml:space="preserve">The normal program output was 6 columns wide, with the CPU cycle count data from </w:t>
+        <w:t>The normal p</w:t>
+      </w:r>
+      <w:r>
+        <w:t>rogram output was 6 column space-separated data</w:t>
+      </w:r>
+      <w:r>
+        <w:t xml:space="preserve">, with the CPU cycle count data from </w:t>
       </w:r>
       <w:proofErr w:type="spellStart"/>
       <w:r>
@@ -876,13 +1059,7 @@
           <w:rPr>
             <w:rFonts w:ascii="Cambria Math" w:hAnsi="Cambria Math"/>
           </w:rPr>
-          <m:t>3</m:t>
-        </m:r>
-        <m:r>
-          <w:rPr>
-            <w:rFonts w:ascii="Cambria Math" w:hAnsi="Cambria Math"/>
-          </w:rPr>
-          <m:t>floor</m:t>
+          <m:t>3floor</m:t>
         </m:r>
         <m:d>
           <m:dPr>
@@ -954,13 +1131,7 @@
                   <w:rPr>
                     <w:rFonts w:ascii="Cambria Math" w:hAnsi="Cambria Math"/>
                   </w:rPr>
-                  <m:t>1000</m:t>
-                </m:r>
-                <m:r>
-                  <w:rPr>
-                    <w:rFonts w:ascii="Cambria Math" w:hAnsi="Cambria Math"/>
-                  </w:rPr>
-                  <m:t>0</m:t>
+                  <m:t>10000</m:t>
                 </m:r>
               </m:e>
             </m:d>
@@ -979,8 +1150,6 @@
         </w:rPr>
         <w:t xml:space="preserve"> rows long.  There were 26 rows for random data, 26 for presorted data, and 26 for reverse sorted data.  The coherence of the data makes us sure that the program is correct.</w:t>
       </w:r>
-      <w:bookmarkStart w:id="0" w:name="_GoBack"/>
-      <w:bookmarkEnd w:id="0"/>
     </w:p>
     <w:p/>
     <w:p/>
@@ -999,7 +1168,7 @@
     </w:p>
     <w:p>
       <w:pPr>
-        <w:pStyle w:val="ListParagraph"/>
+        <w:ind w:firstLine="720"/>
       </w:pPr>
       <w:r>
         <w:t xml:space="preserve">For </w:t>
@@ -1123,14 +1292,22 @@
       <w:r>
         <w:t xml:space="preserve">large data sizes.  </w:t>
       </w:r>
-      <w:r>
-        <w:t xml:space="preserve">For data that is already </w:t>
-      </w:r>
-      <w:r>
-        <w:t>sorted</w:t>
-      </w:r>
-      <w:r>
-        <w:t>, Insertion sort is extremely fast.</w:t>
+    </w:p>
+    <w:p>
+      <w:pPr>
+        <w:ind w:firstLine="720"/>
+      </w:pPr>
+      <w:r>
+        <w:t xml:space="preserve">Presorted data appears to be the best case for all four algorithms in the experiment. </w:t>
+      </w:r>
+      <w:r>
+        <w:t>Insertion sort is extremely fast</w:t>
+      </w:r>
+      <w:r>
+        <w:t xml:space="preserve"> on presorted data</w:t>
+      </w:r>
+      <w:r>
+        <w:t>.</w:t>
       </w:r>
       <w:r>
         <w:t xml:space="preserve">  On small data sizes, </w:t>
@@ -1141,7 +1318,13 @@
       </w:r>
       <w:proofErr w:type="spellEnd"/>
       <w:r>
-        <w:t xml:space="preserve"> takes advantage of its Insertion sort parts and is also extremely fast on presorted data.  But on large data sizes, </w:t>
+        <w:t xml:space="preserve"> takes advantage of its Insertion sort parts and is also extremely fast on presorted data.  </w:t>
+      </w:r>
+      <w:r>
+        <w:t>On</w:t>
+      </w:r>
+      <w:r>
+        <w:t xml:space="preserve"> large data sizes, </w:t>
       </w:r>
       <w:proofErr w:type="spellStart"/>
       <w:r>
@@ -1149,7 +1332,21 @@
       </w:r>
       <w:proofErr w:type="spellEnd"/>
       <w:r>
-        <w:t xml:space="preserve"> does not handle presorted data like Insertion sort.  </w:t>
+        <w:t xml:space="preserve"> does not handle presorted data like Insertion sort</w:t>
+      </w:r>
+      <w:r>
+        <w:t xml:space="preserve"> although presorted data remains </w:t>
+      </w:r>
+      <w:proofErr w:type="spellStart"/>
+      <w:r>
+        <w:t>Timsort’s</w:t>
+      </w:r>
+      <w:proofErr w:type="spellEnd"/>
+      <w:r>
+        <w:t xml:space="preserve"> best case</w:t>
+      </w:r>
+      <w:r>
+        <w:t xml:space="preserve">.  </w:t>
       </w:r>
       <w:r>
         <w:t>Merge sort</w:t>
@@ -1173,7 +1370,10 @@
         <w:t xml:space="preserve"> better on</w:t>
       </w:r>
       <w:r>
-        <w:t xml:space="preserve"> reversely sorted</w:t>
+        <w:t xml:space="preserve"> reverse</w:t>
+      </w:r>
+      <w:r>
+        <w:t xml:space="preserve"> sorted</w:t>
       </w:r>
       <w:r>
         <w:t xml:space="preserve"> data than random data, unlike Insertion sort and Bubble sort</w:t>
@@ -1188,7 +1388,10 @@
         <w:t xml:space="preserve"> </w:t>
       </w:r>
       <w:r>
-        <w:t>reversely sorted</w:t>
+        <w:t>reverse</w:t>
+      </w:r>
+      <w:r>
+        <w:t xml:space="preserve"> sorted</w:t>
       </w:r>
       <w:r>
         <w:t xml:space="preserve"> data is not the worst case for Merge sort.</w:t>
@@ -1211,19 +1414,32 @@
         <w:t xml:space="preserve">also </w:t>
       </w:r>
       <w:r>
-        <w:t>performs better on reversely sorted data than random data.</w:t>
-      </w:r>
-      <w:r>
-        <w:t xml:space="preserve">  Finally, there is no</w:t>
-      </w:r>
-      <w:r>
-        <w:t xml:space="preserve"> </w:t>
-      </w:r>
-      <w:proofErr w:type="spellStart"/>
-      <w:r>
-        <w:t>noticable</w:t>
-      </w:r>
-      <w:proofErr w:type="spellEnd"/>
+        <w:t>performs bette</w:t>
+      </w:r>
+      <w:r>
+        <w:t>r on reverse</w:t>
+      </w:r>
+      <w:r>
+        <w:t xml:space="preserve"> sorted data than random data.</w:t>
+      </w:r>
+      <w:r>
+        <w:t xml:space="preserve">  However, for Insertion sort and Bubble sort reverse sorted data is worse than random data.</w:t>
+      </w:r>
+      <w:r>
+        <w:t xml:space="preserve">  </w:t>
+      </w:r>
+      <w:r>
+        <w:t>Finally, there is no</w:t>
+      </w:r>
+      <w:r>
+        <w:t xml:space="preserve"> notic</w:t>
+      </w:r>
+      <w:r>
+        <w:t>e</w:t>
+      </w:r>
+      <w:r>
+        <w:t>able</w:t>
+      </w:r>
       <w:r>
         <w:t xml:space="preserve"> effect of powers of 2 on Merge sort or it</w:t>
       </w:r>
@@ -4687,11 +4903,11 @@
           <c:showPercent val="0"/>
           <c:showBubbleSize val="0"/>
         </c:dLbls>
-        <c:axId val="-2138748352"/>
-        <c:axId val="-2109500752"/>
+        <c:axId val="-2112159616"/>
+        <c:axId val="-2112151760"/>
       </c:scatterChart>
       <c:valAx>
-        <c:axId val="-2138748352"/>
+        <c:axId val="-2112159616"/>
         <c:scaling>
           <c:orientation val="minMax"/>
         </c:scaling>
@@ -4809,12 +5025,12 @@
             <a:endParaRPr lang="en-US"/>
           </a:p>
         </c:txPr>
-        <c:crossAx val="-2109500752"/>
+        <c:crossAx val="-2112151760"/>
         <c:crosses val="autoZero"/>
         <c:crossBetween val="midCat"/>
       </c:valAx>
       <c:valAx>
-        <c:axId val="-2109500752"/>
+        <c:axId val="-2112151760"/>
         <c:scaling>
           <c:orientation val="minMax"/>
         </c:scaling>
@@ -4932,7 +5148,7 @@
             <a:endParaRPr lang="en-US"/>
           </a:p>
         </c:txPr>
-        <c:crossAx val="-2138748352"/>
+        <c:crossAx val="-2112159616"/>
         <c:crosses val="autoZero"/>
         <c:crossBetween val="midCat"/>
       </c:valAx>
@@ -7569,11 +7785,11 @@
           <c:showPercent val="0"/>
           <c:showBubbleSize val="0"/>
         </c:dLbls>
-        <c:axId val="-2042311552"/>
-        <c:axId val="-2042307968"/>
+        <c:axId val="-2113461184"/>
+        <c:axId val="-2113459488"/>
       </c:scatterChart>
       <c:valAx>
-        <c:axId val="-2042311552"/>
+        <c:axId val="-2113461184"/>
         <c:scaling>
           <c:logBase val="2.0"/>
           <c:orientation val="minMax"/>
@@ -7692,14 +7908,14 @@
             <a:endParaRPr lang="en-US"/>
           </a:p>
         </c:txPr>
-        <c:crossAx val="-2042307968"/>
+        <c:crossAx val="-2113459488"/>
         <c:crosses val="autoZero"/>
         <c:crossBetween val="midCat"/>
         <c:majorUnit val="4.0"/>
         <c:minorUnit val="4.0"/>
       </c:valAx>
       <c:valAx>
-        <c:axId val="-2042307968"/>
+        <c:axId val="-2113459488"/>
         <c:scaling>
           <c:logBase val="10.0"/>
           <c:orientation val="minMax"/>
@@ -7818,7 +8034,7 @@
             <a:endParaRPr lang="en-US"/>
           </a:p>
         </c:txPr>
-        <c:crossAx val="-2042311552"/>
+        <c:crossAx val="-2113461184"/>
         <c:crosses val="autoZero"/>
         <c:crossBetween val="midCat"/>
       </c:valAx>

</xml_diff>

<commit_message>
Lucas modified pseudocode.docx and I tried to improve the write-up.
</commit_message>
<xml_diff>
--- a/write-up.docx
+++ b/write-up.docx
@@ -153,7 +153,13 @@
         <w:t xml:space="preserve"> best case is data that is already sorted</w:t>
       </w:r>
       <w:r>
-        <w:t xml:space="preserve"> (nondecreasing) and the worst case is data that is sorted in the reverse order (nonincreasing).  However, for some sorting algorithms these </w:t>
+        <w:t xml:space="preserve"> (nondecreasing) and the worst case is data that is sorted in the reverse order (nonincreasing).  However, </w:t>
+      </w:r>
+      <w:r>
+        <w:t xml:space="preserve">we will see that </w:t>
+      </w:r>
+      <w:r>
+        <w:t xml:space="preserve">for some sorting algorithms these </w:t>
       </w:r>
       <w:r>
         <w:t>are not</w:t>
@@ -212,13 +218,49 @@
         <w:t xml:space="preserve">  </w:t>
       </w:r>
       <w:r>
-        <w:t xml:space="preserve">CPU cycles are an approximation to the comparisons and assignments in the algorithms, since each comparison and assignment takes a number of CPU cycles. </w:t>
-      </w:r>
-      <w:r>
-        <w:t xml:space="preserve"> CPU cycles are</w:t>
-      </w:r>
-      <w:r>
-        <w:t xml:space="preserve"> more relevant than the actual number of comparisons and assignments, since the whole purpose of algorithms is to run computers.</w:t>
+        <w:t>CPU cycles are a close approximation</w:t>
+      </w:r>
+      <w:r>
+        <w:t xml:space="preserve"> to </w:t>
+      </w:r>
+      <w:r>
+        <w:t>the comparisons and assignments in the algorithms, since each comparison and assignment takes a number of CPU cycles.</w:t>
+      </w:r>
+      <w:r>
+        <w:t xml:space="preserve">  We won’t be able to tell how many CPU cycles each operation takes</w:t>
+      </w:r>
+      <w:r>
+        <w:t xml:space="preserve"> because this small number is </w:t>
+      </w:r>
+      <w:r>
+        <w:t>offset by</w:t>
+      </w:r>
+      <w:r>
+        <w:t xml:space="preserve"> the number of CPU cycles it takes to measure CPU cycles</w:t>
+      </w:r>
+      <w:r>
+        <w:t xml:space="preserve">, </w:t>
+      </w:r>
+      <w:r>
+        <w:t>but we will get to see how many CPU cycles each algorithm takes.</w:t>
+      </w:r>
+      <w:r>
+        <w:t xml:space="preserve"> </w:t>
+      </w:r>
+      <w:r>
+        <w:t xml:space="preserve"> </w:t>
+      </w:r>
+      <w:r>
+        <w:t>CPU cycles are</w:t>
+      </w:r>
+      <w:r>
+        <w:t xml:space="preserve"> more relevant than the actual number</w:t>
+      </w:r>
+      <w:r>
+        <w:t xml:space="preserve"> of comparisons and assignments</w:t>
+      </w:r>
+      <w:r>
+        <w:t xml:space="preserve"> since the whole purpose of algorithms is to run computers.</w:t>
       </w:r>
       <w:r>
         <w:t xml:space="preserve">  </w:t>
@@ -227,7 +269,10 @@
         <w:t>In a world where data sizes are growing</w:t>
       </w:r>
       <w:r>
-        <w:t xml:space="preserve"> exponentially, using the faster</w:t>
+        <w:t xml:space="preserve"> exponentially</w:t>
+      </w:r>
+      <w:r>
+        <w:t xml:space="preserve"> using the faster</w:t>
       </w:r>
       <w:r>
         <w:t xml:space="preserve"> algorithm is critical.</w:t>
@@ -241,130 +286,141 @@
     </w:p>
     <w:p>
       <w:r>
-        <w:t>Merge sort is a sorting algorithm that merges</w:t>
-      </w:r>
-      <w:r>
-        <w:t xml:space="preserve"> sorted</w:t>
-      </w:r>
-      <w:r>
-        <w:t xml:space="preserve"> subarrays together until the entire array is sorted.  </w:t>
-      </w:r>
-      <w:r>
-        <w:t xml:space="preserve">Merge sort </w:t>
-      </w:r>
-      <w:r>
-        <w:t xml:space="preserve">starts with subarrays of size 1, which are already sorted.  It merges sorted subarrays into larger sorted subarrays until it merges two sorted subarrays into the entire array.  </w:t>
-      </w:r>
+        <w:t>All algorithms tested in this experiment use the fact that the elements are comparable to sort them.</w:t>
+      </w:r>
+      <w:r>
+        <w:t xml:space="preserve">  The simplicity of implementation Bubble sort and Insertion sort is a legitimate reason to use them in some cases.</w:t>
+      </w:r>
+      <w:bookmarkStart w:id="0" w:name="_GoBack"/>
+      <w:bookmarkEnd w:id="0"/>
     </w:p>
     <w:p>
-      <w:r>
-        <w:t xml:space="preserve">Insertion sort inserts each element into a sorted array, starting with the left and moving right.  </w:t>
-      </w:r>
-      <w:r>
-        <w:t xml:space="preserve">Insertion sort </w:t>
-      </w:r>
-      <w:r>
-        <w:t xml:space="preserve">uses a linear search </w:t>
-      </w:r>
-      <w:r>
-        <w:t>from the right to find the correct position at which to insert an element</w:t>
-      </w:r>
-      <w:r>
-        <w:t>,</w:t>
-      </w:r>
-      <w:r>
-        <w:t xml:space="preserve"> moving each element one space to the right in the array to make a space to the element being inserted.  </w:t>
+      <w:pPr>
+        <w:ind w:firstLine="720"/>
+      </w:pPr>
+      <w:r>
+        <w:t>Merge sort is a sorting algorithm that merges</w:t>
+      </w:r>
+      <w:r>
+        <w:t xml:space="preserve"> sorted</w:t>
+      </w:r>
+      <w:r>
+        <w:t xml:space="preserve"> subarrays together until the entire array is sorted.  </w:t>
+      </w:r>
+      <w:r>
+        <w:t xml:space="preserve">Merge sort </w:t>
+      </w:r>
+      <w:r>
+        <w:t xml:space="preserve">starts with subarrays of size 1, which are already sorted.  It merges sorted subarrays into larger sorted subarrays until it merges two sorted subarrays into the entire array.  </w:t>
       </w:r>
     </w:p>
     <w:p>
-      <w:r>
-        <w:t>Timsort is a hybrid of Merge sort and Insertion sort.  Timsort uses an optimized combination of Merge sort and Insertion sort to take</w:t>
-      </w:r>
-      <w:r>
-        <w:t xml:space="preserve"> advantage of</w:t>
-      </w:r>
-      <w:r>
-        <w:t xml:space="preserve"> Merge sorts low asymptotic complexity and Insertion sort’s low complexity on small problem sizes.  Timsort is recursive.  When called on a </w:t>
-      </w:r>
-      <w:r>
-        <w:t>sufficiently small</w:t>
-      </w:r>
-      <w:r>
-        <w:t xml:space="preserve"> problem size</w:t>
+      <w:pPr>
+        <w:ind w:firstLine="720"/>
+      </w:pPr>
+      <w:r>
+        <w:t xml:space="preserve">Insertion sort inserts each element into a sorted array, starting with the left and moving right.  </w:t>
+      </w:r>
+      <w:r>
+        <w:t xml:space="preserve">Insertion sort </w:t>
+      </w:r>
+      <w:r>
+        <w:t xml:space="preserve">uses a linear search </w:t>
+      </w:r>
+      <w:r>
+        <w:t>from the right to find the correct position at which to insert an element</w:t>
       </w:r>
       <w:r>
         <w:t>,</w:t>
       </w:r>
       <w:r>
-        <w:t xml:space="preserve"> </w:t>
-      </w:r>
-      <w:r>
-        <w:t>Timsort</w:t>
-      </w:r>
-      <w:r>
-        <w:t xml:space="preserve"> uses Insertion sort.  When called on a problem size ab</w:t>
-      </w:r>
-      <w:r>
-        <w:t>ove a certain threshold, Timsort begins by applying Insertion sort on sufficiently small subarrays, then merges sorted subarrays together until the entire array is sorted.</w:t>
-      </w:r>
-      <w:r>
-        <w:t xml:space="preserve">  In this experiment Timsort’s threshold is set at 25.</w:t>
+        <w:t xml:space="preserve"> moving each element one space to the right in the array to make a space to the element being inserted.  </w:t>
       </w:r>
     </w:p>
     <w:p>
-      <w:r>
-        <w:t>Bubble sort traverses the array n times, swapping each pair of adjacent e</w:t>
-      </w:r>
-      <w:r>
-        <w:t xml:space="preserve">lements if they are in reverse </w:t>
-      </w:r>
-      <w:r>
-        <w:t xml:space="preserve">order.  Each traversal </w:t>
-      </w:r>
-      <w:r>
-        <w:t xml:space="preserve">adds </w:t>
-      </w:r>
-      <w:r>
-        <w:t xml:space="preserve">the largest element not previously sorted </w:t>
-      </w:r>
-      <w:r>
-        <w:t>to the sorted end of the array</w:t>
-      </w:r>
-      <w:r>
-        <w:t>.</w:t>
+      <w:pPr>
+        <w:ind w:firstLine="720"/>
+      </w:pPr>
+      <w:r>
+        <w:t>Timsort is a hybrid of Merge sort and Insertion sort.  Timsort uses an optimized combination of Merge sort and Insertion sort to take</w:t>
+      </w:r>
+      <w:r>
+        <w:t xml:space="preserve"> advantage of</w:t>
+      </w:r>
+      <w:r>
+        <w:t xml:space="preserve"> Merge sorts low asymptotic complexity and Insertion sort’s low complexity on small problem sizes.  Timsort is recursive.  When called on a </w:t>
+      </w:r>
+      <w:r>
+        <w:t>sufficiently small</w:t>
+      </w:r>
+      <w:r>
+        <w:t xml:space="preserve"> problem size</w:t>
+      </w:r>
+      <w:r>
+        <w:t>,</w:t>
+      </w:r>
+      <w:r>
+        <w:t xml:space="preserve"> </w:t>
+      </w:r>
+      <w:r>
+        <w:t>Timsort</w:t>
+      </w:r>
+      <w:r>
+        <w:t xml:space="preserve"> uses Insertion sort.  When called on a problem size ab</w:t>
+      </w:r>
+      <w:r>
+        <w:t xml:space="preserve">ove a certain threshold, Timsort begins by applying Insertion sort on sufficiently </w:t>
+      </w:r>
+      <w:r>
+        <w:lastRenderedPageBreak/>
+        <w:t>small subarrays, then merges sorted subarrays together until the entire array is sorted.</w:t>
+      </w:r>
+      <w:r>
+        <w:t xml:space="preserve">  In this experiment Timsort’s threshold is set at 25.</w:t>
       </w:r>
     </w:p>
     <w:p>
-      <w:r>
-        <w:lastRenderedPageBreak/>
-        <w:t>Insertion sort and Bubble sort are simpler and more intuitive than Merge sort</w:t>
-      </w:r>
-      <w:r>
-        <w:t xml:space="preserve"> and Timsort</w:t>
-      </w:r>
-      <w:r>
-        <w:t>, but we will see that Merge sort</w:t>
-      </w:r>
-      <w:r>
-        <w:t xml:space="preserve"> and Timsort</w:t>
-      </w:r>
-      <w:r>
-        <w:t xml:space="preserve"> </w:t>
-      </w:r>
-      <w:r>
-        <w:t>are</w:t>
-      </w:r>
-      <w:r>
-        <w:t xml:space="preserve"> much more efficient than Insertion sort </w:t>
-      </w:r>
-      <w:r>
-        <w:t>and</w:t>
-      </w:r>
-      <w:r>
-        <w:t xml:space="preserve"> Bubble sort</w:t>
-      </w:r>
-      <w:r>
-        <w:t xml:space="preserve"> for large data sizes</w:t>
+      <w:pPr>
+        <w:ind w:firstLine="720"/>
+      </w:pPr>
+      <w:r>
+        <w:t>Bubble sort traverses the array n times, swapping each pair of adjacent e</w:t>
+      </w:r>
+      <w:r>
+        <w:t xml:space="preserve">lements if they are in reverse </w:t>
+      </w:r>
+      <w:r>
+        <w:t xml:space="preserve">order.  Each traversal </w:t>
+      </w:r>
+      <w:r>
+        <w:t xml:space="preserve">adds </w:t>
+      </w:r>
+      <w:r>
+        <w:t>an element to the</w:t>
+      </w:r>
+      <w:r>
+        <w:t xml:space="preserve"> sorted end of the array</w:t>
+      </w:r>
+      <w:r>
+        <w:t>.</w:t>
+      </w:r>
+      <w:r>
+        <w:t xml:space="preserve">  After n</w:t>
+      </w:r>
+      <w:r>
+        <w:t>-1</w:t>
+      </w:r>
+      <w:r>
+        <w:t xml:space="preserve"> traversals the entire array is</w:t>
+      </w:r>
+      <w:r>
+        <w:t xml:space="preserve"> known to be</w:t>
+      </w:r>
+      <w:r>
+        <w:t xml:space="preserve"> sorted.</w:t>
+      </w:r>
+      <w:r>
+        <w:t xml:space="preserve">  Some versions of Bubble sort terminate if they make a traversal with no swaps, but the version tested in this experiment does not.</w:t>
       </w:r>
     </w:p>
     <w:p/>
@@ -392,7 +448,13 @@
         <w:t>each algorithm</w:t>
       </w:r>
       <w:r>
-        <w:t xml:space="preserve"> on data sizes that are the closest whole numbers to the powers of the square root of two (sqrt(2)). The intent of using powers of the sqrt(2) wa</w:t>
+        <w:t xml:space="preserve"> on data sizes that are the closest whole numbers to the powers of the square root of two (sqrt(2)). T</w:t>
+      </w:r>
+      <w:r>
+        <w:t>he intent of using powers of</w:t>
+      </w:r>
+      <w:r>
+        <w:t xml:space="preserve"> sqrt(2) wa</w:t>
       </w:r>
       <w:r>
         <w:t>s to see if powers of 2 affect M</w:t>
@@ -1193,8 +1255,6 @@
       <w:r>
         <w:tab/>
       </w:r>
-      <w:bookmarkStart w:id="0" w:name="_GoBack"/>
-      <w:bookmarkEnd w:id="0"/>
     </w:p>
     <w:p/>
     <w:p/>
@@ -4637,11 +4697,11 @@
           <c:showPercent val="0"/>
           <c:showBubbleSize val="0"/>
         </c:dLbls>
-        <c:axId val="2078375424"/>
-        <c:axId val="-2109503840"/>
+        <c:axId val="-2110425648"/>
+        <c:axId val="-2111170720"/>
       </c:scatterChart>
       <c:valAx>
-        <c:axId val="2078375424"/>
+        <c:axId val="-2110425648"/>
         <c:scaling>
           <c:orientation val="minMax"/>
         </c:scaling>
@@ -4759,12 +4819,12 @@
             <a:endParaRPr lang="en-US"/>
           </a:p>
         </c:txPr>
-        <c:crossAx val="-2109503840"/>
+        <c:crossAx val="-2111170720"/>
         <c:crosses val="autoZero"/>
         <c:crossBetween val="midCat"/>
       </c:valAx>
       <c:valAx>
-        <c:axId val="-2109503840"/>
+        <c:axId val="-2111170720"/>
         <c:scaling>
           <c:orientation val="minMax"/>
         </c:scaling>
@@ -4882,7 +4942,7 @@
             <a:endParaRPr lang="en-US"/>
           </a:p>
         </c:txPr>
-        <c:crossAx val="2078375424"/>
+        <c:crossAx val="-2110425648"/>
         <c:crosses val="autoZero"/>
         <c:crossBetween val="midCat"/>
       </c:valAx>
@@ -7519,11 +7579,11 @@
           <c:showPercent val="0"/>
           <c:showBubbleSize val="0"/>
         </c:dLbls>
-        <c:axId val="-2062822528"/>
-        <c:axId val="-2063105376"/>
+        <c:axId val="-2110600144"/>
+        <c:axId val="-2110605968"/>
       </c:scatterChart>
       <c:valAx>
-        <c:axId val="-2062822528"/>
+        <c:axId val="-2110600144"/>
         <c:scaling>
           <c:logBase val="2.0"/>
           <c:orientation val="minMax"/>
@@ -7642,14 +7702,14 @@
             <a:endParaRPr lang="en-US"/>
           </a:p>
         </c:txPr>
-        <c:crossAx val="-2063105376"/>
+        <c:crossAx val="-2110605968"/>
         <c:crosses val="autoZero"/>
         <c:crossBetween val="midCat"/>
         <c:majorUnit val="4.0"/>
         <c:minorUnit val="4.0"/>
       </c:valAx>
       <c:valAx>
-        <c:axId val="-2063105376"/>
+        <c:axId val="-2110605968"/>
         <c:scaling>
           <c:logBase val="10.0"/>
           <c:orientation val="minMax"/>
@@ -7768,7 +7828,7 @@
             <a:endParaRPr lang="en-US"/>
           </a:p>
         </c:txPr>
-        <c:crossAx val="-2062822528"/>
+        <c:crossAx val="-2110600144"/>
         <c:crosses val="autoZero"/>
         <c:crossBetween val="midCat"/>
       </c:valAx>

</xml_diff>

<commit_message>
Made the write-up much better using Dad's review.  Realized how bad the code is.
</commit_message>
<xml_diff>
--- a/write-up.docx
+++ b/write-up.docx
@@ -17,7 +17,15 @@
       </w:r>
     </w:p>
     <w:p>
-      <w:r>
+      <w:pPr>
+        <w:rPr>
+          <w:b/>
+        </w:rPr>
+      </w:pPr>
+      <w:r>
+        <w:rPr>
+          <w:b/>
+        </w:rPr>
         <w:t>Motivation:</w:t>
       </w:r>
     </w:p>
@@ -71,16 +79,16 @@
         <w:t xml:space="preserve"> </w:t>
       </w:r>
       <w:r>
-        <w:t>people</w:t>
-      </w:r>
-      <w:r>
-        <w:t xml:space="preserve"> have now</w:t>
-      </w:r>
-      <w:r>
-        <w:t xml:space="preserve"> invented </w:t>
-      </w:r>
-      <w:r>
-        <w:t>sorting algorithms that have asymptotic growth proportional to n*log(n)</w:t>
+        <w:t>sorting</w:t>
+      </w:r>
+      <w:r>
+        <w:t xml:space="preserve"> algorithms </w:t>
+      </w:r>
+      <w:r>
+        <w:t xml:space="preserve">have been invented </w:t>
+      </w:r>
+      <w:r>
+        <w:t>that have asymptotic growth proportional to n*log(n)</w:t>
       </w:r>
       <w:r>
         <w:t>, such as Merge sort and Quick sort</w:t>
@@ -113,7 +121,13 @@
         <w:t>algorithms</w:t>
       </w:r>
       <w:r>
-        <w:t>.  n</w:t>
+        <w:t xml:space="preserve">.  </w:t>
+      </w:r>
+      <w:r>
+        <w:t xml:space="preserve">The simplicity of implementation of </w:t>
+      </w:r>
+      <w:r>
+        <w:t>n</w:t>
       </w:r>
       <w:r>
         <w:rPr>
@@ -122,13 +136,13 @@
         <w:t>2</w:t>
       </w:r>
       <w:r>
-        <w:t xml:space="preserve"> algorithms are more intuitive and are faster than n*log(n) algorithms for </w:t>
-      </w:r>
-      <w:r>
-        <w:t xml:space="preserve">sufficiently small </w:t>
-      </w:r>
-      <w:r>
-        <w:t>data sizes.  We will see an example of how large the data must be for n*log(n) algorithms to be faster than n</w:t>
+        <w:t xml:space="preserve"> algorithms is </w:t>
+      </w:r>
+      <w:r>
+        <w:t>legitimate reason to use them in some cases.</w:t>
+      </w:r>
+      <w:r>
+        <w:t xml:space="preserve">  Also, on sufficiently small data sizes, n</w:t>
       </w:r>
       <w:r>
         <w:rPr>
@@ -137,6 +151,18 @@
         <w:t>2</w:t>
       </w:r>
       <w:r>
+        <w:t xml:space="preserve"> algorithms are faster than n*log(n) algorithms.  </w:t>
+      </w:r>
+      <w:r>
+        <w:t>We will see an example of how large the data must be for n*log(n) algorithms to be faster than n</w:t>
+      </w:r>
+      <w:r>
+        <w:rPr>
+          <w:vertAlign w:val="superscript"/>
+        </w:rPr>
+        <w:t>2</w:t>
+      </w:r>
+      <w:r>
         <w:t xml:space="preserve"> algorithms in this experiment.</w:t>
       </w:r>
       <w:r>
@@ -183,6 +209,11 @@
       <w:pPr>
         <w:ind w:firstLine="720"/>
       </w:pPr>
+    </w:p>
+    <w:p>
+      <w:pPr>
+        <w:ind w:firstLine="720"/>
+      </w:pPr>
       <w:r>
         <w:t xml:space="preserve">We </w:t>
       </w:r>
@@ -190,7 +221,13 @@
         <w:t xml:space="preserve">will empirically </w:t>
       </w:r>
       <w:r>
-        <w:t xml:space="preserve">compare the running time Timsort, Merge sort, </w:t>
+        <w:t>compare the running time</w:t>
+      </w:r>
+      <w:r>
+        <w:t xml:space="preserve"> of</w:t>
+      </w:r>
+      <w:r>
+        <w:t xml:space="preserve"> Timsort, Merge sort, </w:t>
       </w:r>
       <w:r>
         <w:t>Insertion sort</w:t>
@@ -235,10 +272,10 @@
         <w:t xml:space="preserve">  We won’t be able to tell</w:t>
       </w:r>
       <w:r>
-        <w:t xml:space="preserve"> exactly</w:t>
-      </w:r>
-      <w:r>
-        <w:t xml:space="preserve"> how many CPU cycles each operation takes</w:t>
+        <w:t xml:space="preserve"> </w:t>
+      </w:r>
+      <w:r>
+        <w:t>how many CPU cycles each operation takes</w:t>
       </w:r>
       <w:r>
         <w:t xml:space="preserve"> because this small number is </w:t>
@@ -259,6 +296,9 @@
         <w:t xml:space="preserve"> </w:t>
       </w:r>
       <w:r>
+        <w:t xml:space="preserve"> </w:t>
+      </w:r>
+      <w:r>
         <w:t>CPU cycles are</w:t>
       </w:r>
       <w:r>
@@ -288,7 +328,15 @@
     </w:p>
     <w:p/>
     <w:p>
-      <w:r>
+      <w:pPr>
+        <w:rPr>
+          <w:b/>
+        </w:rPr>
+      </w:pPr>
+      <w:r>
+        <w:rPr>
+          <w:b/>
+        </w:rPr>
         <w:t>Background:</w:t>
       </w:r>
     </w:p>
@@ -297,9 +345,10 @@
         <w:t>All algorithms tested in this experiment use the fact that the elements are comparable to sort them.</w:t>
       </w:r>
       <w:r>
-        <w:t xml:space="preserve">  The simplicity of implementation Bubble sort and Insertion sort is a legitimate reason to use them in some cases.</w:t>
-      </w:r>
-    </w:p>
+        <w:t xml:space="preserve">  </w:t>
+      </w:r>
+    </w:p>
+    <w:p/>
     <w:p>
       <w:pPr>
         <w:ind w:firstLine="720"/>
@@ -317,13 +366,24 @@
         <w:t xml:space="preserve">Merge sort </w:t>
       </w:r>
       <w:r>
-        <w:t xml:space="preserve">starts with subarrays of size 1, which are already sorted.  It merges sorted subarrays into larger sorted subarrays until it merges two sorted subarrays into the entire array.  </w:t>
+        <w:t xml:space="preserve">starts with subarrays of size 1, which are already sorted.  It merges </w:t>
+      </w:r>
+      <w:r>
+        <w:t xml:space="preserve">pairs of </w:t>
+      </w:r>
+      <w:r>
+        <w:t xml:space="preserve">sorted subarrays into larger sorted subarrays until it merges two sorted subarrays into the entire array.  </w:t>
       </w:r>
     </w:p>
     <w:p>
       <w:pPr>
         <w:ind w:firstLine="720"/>
       </w:pPr>
+    </w:p>
+    <w:p>
+      <w:pPr>
+        <w:ind w:firstLine="720"/>
+      </w:pPr>
       <w:r>
         <w:t xml:space="preserve">Insertion sort inserts each element into a sorted array, starting with the left and moving right.  </w:t>
       </w:r>
@@ -340,7 +400,13 @@
         <w:t>,</w:t>
       </w:r>
       <w:r>
-        <w:t xml:space="preserve"> moving each element one space to the right in the array to make a space to the element being inserted.  </w:t>
+        <w:t xml:space="preserve"> moving each element one space to the right in the array to make a space </w:t>
+      </w:r>
+      <w:r>
+        <w:t>for</w:t>
+      </w:r>
+      <w:r>
+        <w:t xml:space="preserve"> the element being inserted. </w:t>
       </w:r>
     </w:p>
     <w:p>
@@ -348,17 +414,28 @@
         <w:ind w:firstLine="720"/>
       </w:pPr>
       <w:r>
+        <w:lastRenderedPageBreak/>
+        <w:t xml:space="preserve"> </w:t>
+      </w:r>
+    </w:p>
+    <w:p>
+      <w:pPr>
+        <w:ind w:firstLine="720"/>
+      </w:pPr>
+      <w:r>
         <w:t>Timsort is a hybrid of Merge sort and Insertion sort.  Timsort uses an optimized combination of Merge sort and Insertion sort to take</w:t>
       </w:r>
       <w:r>
         <w:t xml:space="preserve"> advantage of</w:t>
       </w:r>
       <w:r>
-        <w:t xml:space="preserve"> Merge sorts low asymptotic complexity and Insertion sort’s low complexity on small problem sizes.  Timsort is recursive.  </w:t>
-      </w:r>
-      <w:r>
-        <w:lastRenderedPageBreak/>
-        <w:t xml:space="preserve">When called on a </w:t>
+        <w:t xml:space="preserve"> Merge sort</w:t>
+      </w:r>
+      <w:r>
+        <w:t>’</w:t>
+      </w:r>
+      <w:r>
+        <w:t xml:space="preserve">s low asymptotic complexity and Insertion sort’s low complexity on small problem sizes.  Timsort is recursive.  When called on a </w:t>
       </w:r>
       <w:r>
         <w:t>sufficiently small</w:t>
@@ -384,6 +461,11 @@
       <w:r>
         <w:t xml:space="preserve">  In this experiment Timsort’s threshold is set at 25.</w:t>
       </w:r>
+    </w:p>
+    <w:p>
+      <w:pPr>
+        <w:ind w:firstLine="720"/>
+      </w:pPr>
     </w:p>
     <w:p>
       <w:pPr>
@@ -433,7 +515,15 @@
     <w:p/>
     <w:p/>
     <w:p>
-      <w:r>
+      <w:pPr>
+        <w:rPr>
+          <w:b/>
+        </w:rPr>
+      </w:pPr>
+      <w:r>
+        <w:rPr>
+          <w:b/>
+        </w:rPr>
         <w:t>Procedure:</w:t>
       </w:r>
     </w:p>
@@ -502,15 +592,44 @@
         <w:t xml:space="preserve"> show up in the graph.</w:t>
       </w:r>
       <w:r>
-        <w:t xml:space="preserve">  To make it more fair, the exact same data was used on all three algorithms.</w:t>
+        <w:t xml:space="preserve">  The maximum data size the program is set to test is 10,000.  The highest number tested was 8192, which is the highest power of sqrt(2) less than or equal to 10,000.</w:t>
+      </w:r>
+      <w:r>
+        <w:t xml:space="preserve">  To make </w:t>
+      </w:r>
+      <w:r>
+        <w:t>the tests</w:t>
+      </w:r>
+      <w:r>
+        <w:t xml:space="preserve"> </w:t>
+      </w:r>
+      <w:r>
+        <w:t>fairer</w:t>
+      </w:r>
+      <w:r>
+        <w:t xml:space="preserve">, the exact same data was used on all </w:t>
+      </w:r>
+      <w:r>
+        <w:t>four</w:t>
+      </w:r>
+      <w:r>
+        <w:t xml:space="preserve"> algorithms.</w:t>
       </w:r>
     </w:p>
     <w:p>
       <w:pPr>
         <w:ind w:firstLine="720"/>
       </w:pPr>
-      <w:r>
-        <w:t xml:space="preserve">To insure that the algorithms weren’t cheating, the program checked to see if the data was sorted after each execution of a sorting algorithm.  The program would display an error message and terminate if an algorithm failed to sort the data.  </w:t>
+    </w:p>
+    <w:p>
+      <w:pPr>
+        <w:ind w:firstLine="720"/>
+      </w:pPr>
+      <w:r>
+        <w:t>To e</w:t>
+      </w:r>
+      <w:r>
+        <w:t xml:space="preserve">nsure that the algorithms weren’t cheating, the program checked to see if the data was sorted after each execution of a sorting algorithm.  The program would display an error message and terminate if an algorithm failed to sort the data.  </w:t>
       </w:r>
       <w:r>
         <w:t>The efficiency of each a</w:t>
@@ -519,106 +638,30 @@
         <w:t>lgorithm was compared via the TSC</w:t>
       </w:r>
       <w:r>
-        <w:t xml:space="preserve"> CPU cycle counter.  The C++ program outputted the data through STDOUT.  </w:t>
-      </w:r>
-      <w:r>
-        <w:t>The</w:t>
-      </w:r>
-      <w:r>
-        <w:t xml:space="preserve"> program was compiled into the U</w:t>
-      </w:r>
-      <w:r>
-        <w:t xml:space="preserve">nix executable file </w:t>
-      </w:r>
-      <w:r>
-        <w:rPr>
-          <w:rFonts w:ascii="Courier New" w:hAnsi="Courier New" w:cs="Courier New"/>
-        </w:rPr>
-        <w:t>a.out</w:t>
-      </w:r>
-      <w:r>
-        <w:t xml:space="preserve"> and t</w:t>
-      </w:r>
-      <w:r>
-        <w:t>he U</w:t>
-      </w:r>
-      <w:r>
-        <w:t xml:space="preserve">nix command </w:t>
-      </w:r>
-      <w:r>
-        <w:rPr>
-          <w:rFonts w:ascii="Courier New" w:hAnsi="Courier New" w:cs="Courier New"/>
-        </w:rPr>
-        <w:t>./a.out &gt; CPUcounts.txt</w:t>
-      </w:r>
-      <w:r>
-        <w:rPr>
-          <w:rFonts w:ascii="Andale Mono" w:hAnsi="Andale Mono"/>
-        </w:rPr>
+        <w:t xml:space="preserve"> CPU cycle counter.  </w:t>
+      </w:r>
+    </w:p>
+    <w:p>
+      <w:pPr>
+        <w:ind w:firstLine="720"/>
+      </w:pPr>
+    </w:p>
+    <w:p>
+      <w:r>
+        <w:tab/>
+        <w:t>The following pseudocode</w:t>
+      </w:r>
+      <w:r>
         <w:t xml:space="preserve"> </w:t>
       </w:r>
       <w:r>
-        <w:t>was used</w:t>
-      </w:r>
-      <w:r>
-        <w:t xml:space="preserve"> to collect the data into a text file.  </w:t>
-      </w:r>
-      <w:r>
-        <w:t xml:space="preserve">This was done on a MacBook Pro with a single core processor, which may have helped the accuracy of the CPU cycle counts.  </w:t>
-      </w:r>
-      <w:r>
-        <w:t xml:space="preserve">There are 2 billion CPU clock cycles in a second on this computer.  </w:t>
-      </w:r>
-      <w:r>
-        <w:t>Then the data was imported into Microsoft Excel.  The data was plotted on bot</w:t>
-      </w:r>
-      <w:r>
-        <w:t>h</w:t>
-      </w:r>
-      <w:r>
-        <w:t xml:space="preserve"> linear and logarithmic scales.  </w:t>
-      </w:r>
-      <w:r>
-        <w:t xml:space="preserve">Timsort is represented by the color green, </w:t>
-      </w:r>
-      <w:r>
-        <w:t xml:space="preserve">Merge sort </w:t>
-      </w:r>
-      <w:r>
-        <w:t>by</w:t>
-      </w:r>
-      <w:r>
-        <w:t xml:space="preserve"> blue, Insertion sort by orange, and Bubble sort by gray.  </w:t>
-      </w:r>
-      <w:r>
-        <w:t>Test</w:t>
-      </w:r>
-      <w:r>
-        <w:t xml:space="preserve"> cases</w:t>
-      </w:r>
-      <w:r>
-        <w:t xml:space="preserve"> of randomly sorted data</w:t>
-      </w:r>
-      <w:r>
-        <w:t xml:space="preserve"> are represented by circles, </w:t>
-      </w:r>
-      <w:r>
-        <w:t xml:space="preserve">presorted </w:t>
-      </w:r>
-      <w:r>
-        <w:t xml:space="preserve">by squares, and </w:t>
-      </w:r>
-      <w:r>
-        <w:t xml:space="preserve">reverse sorted </w:t>
-      </w:r>
-      <w:r>
-        <w:t>by triangles.</w:t>
-      </w:r>
-    </w:p>
-    <w:p>
-      <w:r>
-        <w:tab/>
-        <w:t xml:space="preserve">The following pseudocode is an approximation to the procedure of the code.  </w:t>
+        <w:t>describes</w:t>
+      </w:r>
+      <w:r>
+        <w:t xml:space="preserve"> </w:t>
+      </w:r>
+      <w:r>
+        <w:t xml:space="preserve">the procedure of the code.  </w:t>
       </w:r>
     </w:p>
     <w:p/>
@@ -644,13 +687,15 @@
       <w:pPr>
         <w:rPr>
           <w:rFonts w:ascii="Menlo" w:hAnsi="Menlo" w:cs="Menlo"/>
-          <w:sz w:val="18"/>
-          <w:szCs w:val="20"/>
-        </w:rPr>
-      </w:pPr>
-      <w:r>
-        <w:rPr>
-          <w:rFonts w:ascii="Menlo" w:hAnsi="Menlo" w:cs="Menlo"/>
+          <w:b/>
+          <w:sz w:val="18"/>
+          <w:szCs w:val="20"/>
+        </w:rPr>
+      </w:pPr>
+      <w:r>
+        <w:rPr>
+          <w:rFonts w:ascii="Menlo" w:hAnsi="Menlo" w:cs="Menlo"/>
+          <w:b/>
           <w:sz w:val="18"/>
           <w:szCs w:val="20"/>
         </w:rPr>
@@ -659,6 +704,7 @@
       <w:r>
         <w:rPr>
           <w:rFonts w:ascii="Menlo" w:hAnsi="Menlo" w:cs="Menlo"/>
+          <w:b/>
           <w:sz w:val="18"/>
           <w:szCs w:val="20"/>
         </w:rPr>
@@ -706,6 +752,24 @@
           <w:szCs w:val="20"/>
         </w:rPr>
         <w:t xml:space="preserve"> dataState:</w:t>
+      </w:r>
+    </w:p>
+    <w:p>
+      <w:pPr>
+        <w:rPr>
+          <w:rFonts w:ascii="Menlo" w:hAnsi="Menlo" w:cs="Menlo"/>
+          <w:sz w:val="18"/>
+          <w:szCs w:val="20"/>
+        </w:rPr>
+      </w:pPr>
+      <w:r>
+        <w:rPr>
+          <w:rFonts w:ascii="Menlo" w:hAnsi="Menlo" w:cs="Menlo"/>
+          <w:sz w:val="18"/>
+          <w:szCs w:val="20"/>
+        </w:rPr>
+        <w:tab/>
+        <w:t>randomData,</w:t>
       </w:r>
     </w:p>
     <w:p>
@@ -748,6 +812,7 @@
           <w:sz w:val="18"/>
           <w:szCs w:val="20"/>
         </w:rPr>
+        <w:lastRenderedPageBreak/>
         <w:t xml:space="preserve">  </w:t>
       </w:r>
       <w:r>
@@ -757,52 +822,8 @@
           <w:szCs w:val="20"/>
         </w:rPr>
         <w:tab/>
-        <w:t>reversesorted,</w:t>
-      </w:r>
-    </w:p>
-    <w:p>
-      <w:pPr>
-        <w:rPr>
-          <w:rFonts w:ascii="Menlo" w:hAnsi="Menlo" w:cs="Menlo"/>
-          <w:sz w:val="18"/>
-          <w:szCs w:val="20"/>
-        </w:rPr>
-      </w:pPr>
-      <w:r>
-        <w:rPr>
-          <w:rFonts w:ascii="Menlo" w:hAnsi="Menlo" w:cs="Menlo"/>
-          <w:sz w:val="18"/>
-          <w:szCs w:val="20"/>
-        </w:rPr>
-        <w:t xml:space="preserve">  </w:t>
-      </w:r>
-      <w:r>
-        <w:rPr>
-          <w:rFonts w:ascii="Menlo" w:hAnsi="Menlo" w:cs="Menlo"/>
-          <w:sz w:val="18"/>
-          <w:szCs w:val="20"/>
-        </w:rPr>
-        <w:tab/>
-        <w:t>randomData</w:t>
-      </w:r>
-    </w:p>
-    <w:p>
-      <w:pPr>
-        <w:rPr>
-          <w:rFonts w:ascii="Menlo" w:hAnsi="Menlo" w:cs="Menlo"/>
-          <w:sz w:val="18"/>
-          <w:szCs w:val="20"/>
-        </w:rPr>
-      </w:pPr>
-    </w:p>
-    <w:p>
-      <w:pPr>
-        <w:rPr>
-          <w:rFonts w:ascii="Menlo" w:hAnsi="Menlo" w:cs="Menlo"/>
-          <w:sz w:val="18"/>
-          <w:szCs w:val="20"/>
-        </w:rPr>
-      </w:pPr>
+        <w:t>reversesorted</w:t>
+      </w:r>
     </w:p>
     <w:p>
       <w:pPr>
@@ -1692,7 +1713,7 @@
           <w:sz w:val="18"/>
           <w:szCs w:val="20"/>
         </w:rPr>
-        <w:t xml:space="preserve">// Postcondition: The data in </w:t>
+        <w:t xml:space="preserve">//   </w:t>
       </w:r>
       <w:r>
         <w:rPr>
@@ -1701,6 +1722,74 @@
           <w:sz w:val="18"/>
           <w:szCs w:val="20"/>
         </w:rPr>
+        <w:t>min</w:t>
+      </w:r>
+      <w:r>
+        <w:rPr>
+          <w:rFonts w:ascii="Menlo" w:hAnsi="Menlo" w:cs="Menlo"/>
+          <w:sz w:val="18"/>
+          <w:szCs w:val="20"/>
+        </w:rPr>
+        <w:t xml:space="preserve"> is the index of the first element in the sort;</w:t>
+      </w:r>
+    </w:p>
+    <w:p>
+      <w:pPr>
+        <w:rPr>
+          <w:rFonts w:ascii="Menlo" w:hAnsi="Menlo" w:cs="Menlo"/>
+          <w:sz w:val="18"/>
+          <w:szCs w:val="20"/>
+        </w:rPr>
+      </w:pPr>
+      <w:r>
+        <w:rPr>
+          <w:rFonts w:ascii="Menlo" w:hAnsi="Menlo" w:cs="Menlo"/>
+          <w:sz w:val="18"/>
+          <w:szCs w:val="20"/>
+        </w:rPr>
+        <w:t xml:space="preserve">//   </w:t>
+      </w:r>
+      <w:r>
+        <w:rPr>
+          <w:rFonts w:ascii="Menlo" w:hAnsi="Menlo" w:cs="Menlo"/>
+          <w:i/>
+          <w:sz w:val="18"/>
+          <w:szCs w:val="20"/>
+        </w:rPr>
+        <w:t>max</w:t>
+      </w:r>
+      <w:r>
+        <w:rPr>
+          <w:rFonts w:ascii="Menlo" w:hAnsi="Menlo" w:cs="Menlo"/>
+          <w:sz w:val="18"/>
+          <w:szCs w:val="20"/>
+        </w:rPr>
+        <w:t xml:space="preserve"> is the index of the last element in the sort.</w:t>
+      </w:r>
+    </w:p>
+    <w:p>
+      <w:pPr>
+        <w:rPr>
+          <w:rFonts w:ascii="Menlo" w:hAnsi="Menlo" w:cs="Menlo"/>
+          <w:sz w:val="18"/>
+          <w:szCs w:val="20"/>
+        </w:rPr>
+      </w:pPr>
+      <w:r>
+        <w:rPr>
+          <w:rFonts w:ascii="Menlo" w:hAnsi="Menlo" w:cs="Menlo"/>
+          <w:sz w:val="18"/>
+          <w:szCs w:val="20"/>
+        </w:rPr>
+        <w:t xml:space="preserve">//   </w:t>
+      </w:r>
+      <w:r>
+        <w:rPr>
+          <w:rFonts w:ascii="Menlo" w:hAnsi="Menlo" w:cs="Menlo"/>
+          <w:i/>
+          <w:sz w:val="18"/>
+          <w:szCs w:val="20"/>
+        </w:rPr>
         <w:t>A</w:t>
       </w:r>
       <w:r>
@@ -1709,7 +1798,7 @@
           <w:sz w:val="18"/>
           <w:szCs w:val="20"/>
         </w:rPr>
-        <w:t xml:space="preserve"> from </w:t>
+        <w:t xml:space="preserve"> must be at least of size </w:t>
       </w:r>
       <w:r>
         <w:rPr>
@@ -1718,6 +1807,57 @@
           <w:sz w:val="18"/>
           <w:szCs w:val="20"/>
         </w:rPr>
+        <w:t>max</w:t>
+      </w:r>
+      <w:r>
+        <w:rPr>
+          <w:rFonts w:ascii="Menlo" w:hAnsi="Menlo" w:cs="Menlo"/>
+          <w:sz w:val="18"/>
+          <w:szCs w:val="20"/>
+        </w:rPr>
+        <w:t>+1</w:t>
+      </w:r>
+    </w:p>
+    <w:p>
+      <w:pPr>
+        <w:rPr>
+          <w:rFonts w:ascii="Menlo" w:hAnsi="Menlo" w:cs="Menlo"/>
+          <w:sz w:val="18"/>
+          <w:szCs w:val="20"/>
+        </w:rPr>
+      </w:pPr>
+      <w:r>
+        <w:rPr>
+          <w:rFonts w:ascii="Menlo" w:hAnsi="Menlo" w:cs="Menlo"/>
+          <w:sz w:val="18"/>
+          <w:szCs w:val="20"/>
+        </w:rPr>
+        <w:t xml:space="preserve">// Postcondition: The elements of </w:t>
+      </w:r>
+      <w:r>
+        <w:rPr>
+          <w:rFonts w:ascii="Menlo" w:hAnsi="Menlo" w:cs="Menlo"/>
+          <w:i/>
+          <w:sz w:val="18"/>
+          <w:szCs w:val="20"/>
+        </w:rPr>
+        <w:t>A</w:t>
+      </w:r>
+      <w:r>
+        <w:rPr>
+          <w:rFonts w:ascii="Menlo" w:hAnsi="Menlo" w:cs="Menlo"/>
+          <w:sz w:val="18"/>
+          <w:szCs w:val="20"/>
+        </w:rPr>
+        <w:t xml:space="preserve"> from position </w:t>
+      </w:r>
+      <w:r>
+        <w:rPr>
+          <w:rFonts w:ascii="Menlo" w:hAnsi="Menlo" w:cs="Menlo"/>
+          <w:i/>
+          <w:sz w:val="18"/>
+          <w:szCs w:val="20"/>
+        </w:rPr>
         <w:t>min</w:t>
       </w:r>
       <w:r>
@@ -1726,7 +1866,7 @@
           <w:sz w:val="18"/>
           <w:szCs w:val="20"/>
         </w:rPr>
-        <w:t xml:space="preserve"> to </w:t>
+        <w:t xml:space="preserve"> to position </w:t>
       </w:r>
       <w:r>
         <w:rPr>
@@ -1743,24 +1883,64 @@
           <w:sz w:val="18"/>
           <w:szCs w:val="20"/>
         </w:rPr>
-        <w:t xml:space="preserve"> are in increasing sorted</w:t>
-      </w:r>
-    </w:p>
-    <w:p>
-      <w:pPr>
-        <w:rPr>
-          <w:rFonts w:ascii="Menlo" w:hAnsi="Menlo" w:cs="Menlo"/>
-          <w:sz w:val="18"/>
-          <w:szCs w:val="20"/>
-        </w:rPr>
-      </w:pPr>
-      <w:r>
-        <w:rPr>
-          <w:rFonts w:ascii="Menlo" w:hAnsi="Menlo" w:cs="Menlo"/>
-          <w:sz w:val="18"/>
-          <w:szCs w:val="20"/>
-        </w:rPr>
-        <w:t>//   order.</w:t>
+        <w:t>,</w:t>
+      </w:r>
+      <w:r>
+        <w:rPr>
+          <w:rFonts w:ascii="Menlo" w:hAnsi="Menlo" w:cs="Menlo"/>
+          <w:sz w:val="18"/>
+          <w:szCs w:val="20"/>
+        </w:rPr>
+        <w:t xml:space="preserve"> </w:t>
+      </w:r>
+      <w:r>
+        <w:rPr>
+          <w:rFonts w:ascii="Menlo" w:hAnsi="Menlo" w:cs="Menlo"/>
+          <w:sz w:val="18"/>
+          <w:szCs w:val="20"/>
+        </w:rPr>
+        <w:t xml:space="preserve">inclusive, </w:t>
+      </w:r>
+      <w:r>
+        <w:rPr>
+          <w:rFonts w:ascii="Menlo" w:hAnsi="Menlo" w:cs="Menlo"/>
+          <w:sz w:val="18"/>
+          <w:szCs w:val="20"/>
+        </w:rPr>
+        <w:t>are</w:t>
+      </w:r>
+    </w:p>
+    <w:p>
+      <w:pPr>
+        <w:rPr>
+          <w:rFonts w:ascii="Menlo" w:hAnsi="Menlo" w:cs="Menlo"/>
+          <w:sz w:val="18"/>
+          <w:szCs w:val="20"/>
+        </w:rPr>
+      </w:pPr>
+      <w:r>
+        <w:rPr>
+          <w:rFonts w:ascii="Menlo" w:hAnsi="Menlo" w:cs="Menlo"/>
+          <w:sz w:val="18"/>
+          <w:szCs w:val="20"/>
+        </w:rPr>
+        <w:t xml:space="preserve">//   in </w:t>
+      </w:r>
+      <w:r>
+        <w:rPr>
+          <w:rFonts w:ascii="Menlo" w:hAnsi="Menlo" w:cs="Menlo"/>
+          <w:sz w:val="18"/>
+          <w:szCs w:val="20"/>
+        </w:rPr>
+        <w:t>sorted</w:t>
+      </w:r>
+      <w:r>
+        <w:rPr>
+          <w:rFonts w:ascii="Menlo" w:hAnsi="Menlo" w:cs="Menlo"/>
+          <w:sz w:val="18"/>
+          <w:szCs w:val="20"/>
+        </w:rPr>
+        <w:t xml:space="preserve"> order.</w:t>
       </w:r>
     </w:p>
     <w:p>
@@ -1953,24 +2133,6 @@
           <w:szCs w:val="20"/>
         </w:rPr>
       </w:pPr>
-    </w:p>
-    <w:p>
-      <w:pPr>
-        <w:rPr>
-          <w:rFonts w:ascii="Menlo" w:hAnsi="Menlo" w:cs="Menlo"/>
-          <w:sz w:val="18"/>
-          <w:szCs w:val="20"/>
-        </w:rPr>
-      </w:pPr>
-    </w:p>
-    <w:p>
-      <w:pPr>
-        <w:rPr>
-          <w:rFonts w:ascii="Menlo" w:hAnsi="Menlo" w:cs="Menlo"/>
-          <w:sz w:val="18"/>
-          <w:szCs w:val="20"/>
-        </w:rPr>
-      </w:pPr>
       <w:r>
         <w:rPr>
           <w:rFonts w:ascii="Menlo" w:hAnsi="Menlo" w:cs="Menlo"/>
@@ -2062,6 +2224,125 @@
           <w:sz w:val="18"/>
           <w:szCs w:val="20"/>
         </w:rPr>
+        <w:t xml:space="preserve">//   </w:t>
+      </w:r>
+      <w:r>
+        <w:rPr>
+          <w:rFonts w:ascii="Menlo" w:hAnsi="Menlo" w:cs="Menlo"/>
+          <w:i/>
+          <w:sz w:val="18"/>
+          <w:szCs w:val="20"/>
+        </w:rPr>
+        <w:t>min</w:t>
+      </w:r>
+      <w:r>
+        <w:rPr>
+          <w:rFonts w:ascii="Menlo" w:hAnsi="Menlo" w:cs="Menlo"/>
+          <w:sz w:val="18"/>
+          <w:szCs w:val="20"/>
+        </w:rPr>
+        <w:t xml:space="preserve"> is the index of the first element in the sort;</w:t>
+      </w:r>
+    </w:p>
+    <w:p>
+      <w:pPr>
+        <w:rPr>
+          <w:rFonts w:ascii="Menlo" w:hAnsi="Menlo" w:cs="Menlo"/>
+          <w:sz w:val="18"/>
+          <w:szCs w:val="20"/>
+        </w:rPr>
+      </w:pPr>
+      <w:r>
+        <w:rPr>
+          <w:rFonts w:ascii="Menlo" w:hAnsi="Menlo" w:cs="Menlo"/>
+          <w:sz w:val="18"/>
+          <w:szCs w:val="20"/>
+        </w:rPr>
+        <w:t xml:space="preserve">//   </w:t>
+      </w:r>
+      <w:r>
+        <w:rPr>
+          <w:rFonts w:ascii="Menlo" w:hAnsi="Menlo" w:cs="Menlo"/>
+          <w:i/>
+          <w:sz w:val="18"/>
+          <w:szCs w:val="20"/>
+        </w:rPr>
+        <w:t>max</w:t>
+      </w:r>
+      <w:r>
+        <w:rPr>
+          <w:rFonts w:ascii="Menlo" w:hAnsi="Menlo" w:cs="Menlo"/>
+          <w:sz w:val="18"/>
+          <w:szCs w:val="20"/>
+        </w:rPr>
+        <w:t xml:space="preserve"> is the index of the last element in the sort.</w:t>
+      </w:r>
+    </w:p>
+    <w:p>
+      <w:pPr>
+        <w:rPr>
+          <w:rFonts w:ascii="Menlo" w:hAnsi="Menlo" w:cs="Menlo"/>
+          <w:sz w:val="18"/>
+          <w:szCs w:val="20"/>
+        </w:rPr>
+      </w:pPr>
+      <w:r>
+        <w:rPr>
+          <w:rFonts w:ascii="Menlo" w:hAnsi="Menlo" w:cs="Menlo"/>
+          <w:sz w:val="18"/>
+          <w:szCs w:val="20"/>
+        </w:rPr>
+        <w:t xml:space="preserve">//   </w:t>
+      </w:r>
+      <w:r>
+        <w:rPr>
+          <w:rFonts w:ascii="Menlo" w:hAnsi="Menlo" w:cs="Menlo"/>
+          <w:i/>
+          <w:sz w:val="18"/>
+          <w:szCs w:val="20"/>
+        </w:rPr>
+        <w:t>A</w:t>
+      </w:r>
+      <w:r>
+        <w:rPr>
+          <w:rFonts w:ascii="Menlo" w:hAnsi="Menlo" w:cs="Menlo"/>
+          <w:sz w:val="18"/>
+          <w:szCs w:val="20"/>
+        </w:rPr>
+        <w:t xml:space="preserve"> must be at least of size </w:t>
+      </w:r>
+      <w:r>
+        <w:rPr>
+          <w:rFonts w:ascii="Menlo" w:hAnsi="Menlo" w:cs="Menlo"/>
+          <w:i/>
+          <w:sz w:val="18"/>
+          <w:szCs w:val="20"/>
+        </w:rPr>
+        <w:t>max</w:t>
+      </w:r>
+      <w:r>
+        <w:rPr>
+          <w:rFonts w:ascii="Menlo" w:hAnsi="Menlo" w:cs="Menlo"/>
+          <w:sz w:val="18"/>
+          <w:szCs w:val="20"/>
+        </w:rPr>
+        <w:t>+1</w:t>
+      </w:r>
+    </w:p>
+    <w:p>
+      <w:pPr>
+        <w:rPr>
+          <w:rFonts w:ascii="Menlo" w:hAnsi="Menlo" w:cs="Menlo"/>
+          <w:sz w:val="18"/>
+          <w:szCs w:val="20"/>
+        </w:rPr>
+      </w:pPr>
+      <w:r>
+        <w:rPr>
+          <w:rFonts w:ascii="Menlo" w:hAnsi="Menlo" w:cs="Menlo"/>
+          <w:sz w:val="18"/>
+          <w:szCs w:val="20"/>
+        </w:rPr>
         <w:t xml:space="preserve">// Postcondition: The elements of </w:t>
       </w:r>
       <w:r>
@@ -2113,24 +2394,48 @@
           <w:sz w:val="18"/>
           <w:szCs w:val="20"/>
         </w:rPr>
+        <w:t>,</w:t>
+      </w:r>
+      <w:r>
+        <w:rPr>
+          <w:rFonts w:ascii="Menlo" w:hAnsi="Menlo" w:cs="Menlo"/>
+          <w:sz w:val="18"/>
+          <w:szCs w:val="20"/>
+        </w:rPr>
         <w:t xml:space="preserve"> </w:t>
       </w:r>
-    </w:p>
-    <w:p>
-      <w:pPr>
-        <w:rPr>
-          <w:rFonts w:ascii="Menlo" w:hAnsi="Menlo" w:cs="Menlo"/>
-          <w:sz w:val="18"/>
-          <w:szCs w:val="20"/>
-        </w:rPr>
-      </w:pPr>
-      <w:r>
-        <w:rPr>
-          <w:rFonts w:ascii="Menlo" w:hAnsi="Menlo" w:cs="Menlo"/>
-          <w:sz w:val="18"/>
-          <w:szCs w:val="20"/>
-        </w:rPr>
-        <w:t xml:space="preserve">//   are in </w:t>
+      <w:r>
+        <w:rPr>
+          <w:rFonts w:ascii="Menlo" w:hAnsi="Menlo" w:cs="Menlo"/>
+          <w:sz w:val="18"/>
+          <w:szCs w:val="20"/>
+        </w:rPr>
+        <w:t xml:space="preserve">inclusive, </w:t>
+      </w:r>
+      <w:r>
+        <w:rPr>
+          <w:rFonts w:ascii="Menlo" w:hAnsi="Menlo" w:cs="Menlo"/>
+          <w:sz w:val="18"/>
+          <w:szCs w:val="20"/>
+        </w:rPr>
+        <w:t>are</w:t>
+      </w:r>
+    </w:p>
+    <w:p>
+      <w:pPr>
+        <w:rPr>
+          <w:rFonts w:ascii="Menlo" w:hAnsi="Menlo" w:cs="Menlo"/>
+          <w:sz w:val="18"/>
+          <w:szCs w:val="20"/>
+        </w:rPr>
+      </w:pPr>
+      <w:r>
+        <w:rPr>
+          <w:rFonts w:ascii="Menlo" w:hAnsi="Menlo" w:cs="Menlo"/>
+          <w:sz w:val="18"/>
+          <w:szCs w:val="20"/>
+        </w:rPr>
+        <w:t xml:space="preserve">//   in </w:t>
       </w:r>
       <w:r>
         <w:rPr>
@@ -2377,6 +2682,7 @@
           <w:sz w:val="18"/>
           <w:szCs w:val="20"/>
         </w:rPr>
+        <w:lastRenderedPageBreak/>
         <w:tab/>
       </w:r>
       <w:r>
@@ -2480,15 +2786,6 @@
           <w:szCs w:val="20"/>
         </w:rPr>
       </w:pPr>
-    </w:p>
-    <w:p>
-      <w:pPr>
-        <w:rPr>
-          <w:rFonts w:ascii="Menlo" w:hAnsi="Menlo" w:cs="Menlo"/>
-          <w:sz w:val="18"/>
-          <w:szCs w:val="20"/>
-        </w:rPr>
-      </w:pPr>
       <w:r>
         <w:rPr>
           <w:rFonts w:ascii="Menlo" w:hAnsi="Menlo" w:cs="Menlo"/>
@@ -2580,6 +2877,125 @@
           <w:sz w:val="18"/>
           <w:szCs w:val="20"/>
         </w:rPr>
+        <w:t xml:space="preserve">//   </w:t>
+      </w:r>
+      <w:r>
+        <w:rPr>
+          <w:rFonts w:ascii="Menlo" w:hAnsi="Menlo" w:cs="Menlo"/>
+          <w:i/>
+          <w:sz w:val="18"/>
+          <w:szCs w:val="20"/>
+        </w:rPr>
+        <w:t>min</w:t>
+      </w:r>
+      <w:r>
+        <w:rPr>
+          <w:rFonts w:ascii="Menlo" w:hAnsi="Menlo" w:cs="Menlo"/>
+          <w:sz w:val="18"/>
+          <w:szCs w:val="20"/>
+        </w:rPr>
+        <w:t xml:space="preserve"> is the index of the first element in the sort;</w:t>
+      </w:r>
+    </w:p>
+    <w:p>
+      <w:pPr>
+        <w:rPr>
+          <w:rFonts w:ascii="Menlo" w:hAnsi="Menlo" w:cs="Menlo"/>
+          <w:sz w:val="18"/>
+          <w:szCs w:val="20"/>
+        </w:rPr>
+      </w:pPr>
+      <w:r>
+        <w:rPr>
+          <w:rFonts w:ascii="Menlo" w:hAnsi="Menlo" w:cs="Menlo"/>
+          <w:sz w:val="18"/>
+          <w:szCs w:val="20"/>
+        </w:rPr>
+        <w:t xml:space="preserve">//   </w:t>
+      </w:r>
+      <w:r>
+        <w:rPr>
+          <w:rFonts w:ascii="Menlo" w:hAnsi="Menlo" w:cs="Menlo"/>
+          <w:i/>
+          <w:sz w:val="18"/>
+          <w:szCs w:val="20"/>
+        </w:rPr>
+        <w:t>max</w:t>
+      </w:r>
+      <w:r>
+        <w:rPr>
+          <w:rFonts w:ascii="Menlo" w:hAnsi="Menlo" w:cs="Menlo"/>
+          <w:sz w:val="18"/>
+          <w:szCs w:val="20"/>
+        </w:rPr>
+        <w:t xml:space="preserve"> is the index of the last element in the sort.</w:t>
+      </w:r>
+    </w:p>
+    <w:p>
+      <w:pPr>
+        <w:rPr>
+          <w:rFonts w:ascii="Menlo" w:hAnsi="Menlo" w:cs="Menlo"/>
+          <w:sz w:val="18"/>
+          <w:szCs w:val="20"/>
+        </w:rPr>
+      </w:pPr>
+      <w:r>
+        <w:rPr>
+          <w:rFonts w:ascii="Menlo" w:hAnsi="Menlo" w:cs="Menlo"/>
+          <w:sz w:val="18"/>
+          <w:szCs w:val="20"/>
+        </w:rPr>
+        <w:t xml:space="preserve">//   </w:t>
+      </w:r>
+      <w:r>
+        <w:rPr>
+          <w:rFonts w:ascii="Menlo" w:hAnsi="Menlo" w:cs="Menlo"/>
+          <w:i/>
+          <w:sz w:val="18"/>
+          <w:szCs w:val="20"/>
+        </w:rPr>
+        <w:t>A</w:t>
+      </w:r>
+      <w:r>
+        <w:rPr>
+          <w:rFonts w:ascii="Menlo" w:hAnsi="Menlo" w:cs="Menlo"/>
+          <w:sz w:val="18"/>
+          <w:szCs w:val="20"/>
+        </w:rPr>
+        <w:t xml:space="preserve"> must be at least of size </w:t>
+      </w:r>
+      <w:r>
+        <w:rPr>
+          <w:rFonts w:ascii="Menlo" w:hAnsi="Menlo" w:cs="Menlo"/>
+          <w:i/>
+          <w:sz w:val="18"/>
+          <w:szCs w:val="20"/>
+        </w:rPr>
+        <w:t>max</w:t>
+      </w:r>
+      <w:r>
+        <w:rPr>
+          <w:rFonts w:ascii="Menlo" w:hAnsi="Menlo" w:cs="Menlo"/>
+          <w:sz w:val="18"/>
+          <w:szCs w:val="20"/>
+        </w:rPr>
+        <w:t>+1</w:t>
+      </w:r>
+    </w:p>
+    <w:p>
+      <w:pPr>
+        <w:rPr>
+          <w:rFonts w:ascii="Menlo" w:hAnsi="Menlo" w:cs="Menlo"/>
+          <w:sz w:val="18"/>
+          <w:szCs w:val="20"/>
+        </w:rPr>
+      </w:pPr>
+      <w:r>
+        <w:rPr>
+          <w:rFonts w:ascii="Menlo" w:hAnsi="Menlo" w:cs="Menlo"/>
+          <w:sz w:val="18"/>
+          <w:szCs w:val="20"/>
+        </w:rPr>
         <w:t xml:space="preserve">// Postcondition: The elements of </w:t>
       </w:r>
       <w:r>
@@ -2597,7 +3013,82 @@
           <w:sz w:val="18"/>
           <w:szCs w:val="20"/>
         </w:rPr>
-        <w:t xml:space="preserve"> are in </w:t>
+        <w:t xml:space="preserve"> from position </w:t>
+      </w:r>
+      <w:r>
+        <w:rPr>
+          <w:rFonts w:ascii="Menlo" w:hAnsi="Menlo" w:cs="Menlo"/>
+          <w:i/>
+          <w:sz w:val="18"/>
+          <w:szCs w:val="20"/>
+        </w:rPr>
+        <w:t>min</w:t>
+      </w:r>
+      <w:r>
+        <w:rPr>
+          <w:rFonts w:ascii="Menlo" w:hAnsi="Menlo" w:cs="Menlo"/>
+          <w:sz w:val="18"/>
+          <w:szCs w:val="20"/>
+        </w:rPr>
+        <w:t xml:space="preserve"> to position </w:t>
+      </w:r>
+      <w:r>
+        <w:rPr>
+          <w:rFonts w:ascii="Menlo" w:hAnsi="Menlo" w:cs="Menlo"/>
+          <w:i/>
+          <w:sz w:val="18"/>
+          <w:szCs w:val="20"/>
+        </w:rPr>
+        <w:t>max</w:t>
+      </w:r>
+      <w:r>
+        <w:rPr>
+          <w:rFonts w:ascii="Menlo" w:hAnsi="Menlo" w:cs="Menlo"/>
+          <w:sz w:val="18"/>
+          <w:szCs w:val="20"/>
+        </w:rPr>
+        <w:t>,</w:t>
+      </w:r>
+      <w:r>
+        <w:rPr>
+          <w:rFonts w:ascii="Menlo" w:hAnsi="Menlo" w:cs="Menlo"/>
+          <w:sz w:val="18"/>
+          <w:szCs w:val="20"/>
+        </w:rPr>
+        <w:t xml:space="preserve"> </w:t>
+      </w:r>
+      <w:r>
+        <w:rPr>
+          <w:rFonts w:ascii="Menlo" w:hAnsi="Menlo" w:cs="Menlo"/>
+          <w:sz w:val="18"/>
+          <w:szCs w:val="20"/>
+        </w:rPr>
+        <w:t xml:space="preserve">inclusive, </w:t>
+      </w:r>
+      <w:r>
+        <w:rPr>
+          <w:rFonts w:ascii="Menlo" w:hAnsi="Menlo" w:cs="Menlo"/>
+          <w:sz w:val="18"/>
+          <w:szCs w:val="20"/>
+        </w:rPr>
+        <w:t>are</w:t>
+      </w:r>
+    </w:p>
+    <w:p>
+      <w:pPr>
+        <w:rPr>
+          <w:rFonts w:ascii="Menlo" w:hAnsi="Menlo" w:cs="Menlo"/>
+          <w:sz w:val="18"/>
+          <w:szCs w:val="20"/>
+        </w:rPr>
+      </w:pPr>
+      <w:r>
+        <w:rPr>
+          <w:rFonts w:ascii="Menlo" w:hAnsi="Menlo" w:cs="Menlo"/>
+          <w:sz w:val="18"/>
+          <w:szCs w:val="20"/>
+        </w:rPr>
+        <w:t xml:space="preserve">//   in </w:t>
       </w:r>
       <w:r>
         <w:rPr>
@@ -2933,96 +3424,6 @@
           <w:szCs w:val="20"/>
         </w:rPr>
       </w:pPr>
-    </w:p>
-    <w:p>
-      <w:pPr>
-        <w:rPr>
-          <w:rFonts w:ascii="Menlo" w:hAnsi="Menlo" w:cs="Menlo"/>
-          <w:sz w:val="18"/>
-          <w:szCs w:val="20"/>
-        </w:rPr>
-      </w:pPr>
-    </w:p>
-    <w:p>
-      <w:pPr>
-        <w:rPr>
-          <w:rFonts w:ascii="Menlo" w:hAnsi="Menlo" w:cs="Menlo"/>
-          <w:sz w:val="18"/>
-          <w:szCs w:val="20"/>
-        </w:rPr>
-      </w:pPr>
-    </w:p>
-    <w:p>
-      <w:pPr>
-        <w:rPr>
-          <w:rFonts w:ascii="Menlo" w:hAnsi="Menlo" w:cs="Menlo"/>
-          <w:sz w:val="18"/>
-          <w:szCs w:val="20"/>
-        </w:rPr>
-      </w:pPr>
-    </w:p>
-    <w:p>
-      <w:pPr>
-        <w:rPr>
-          <w:rFonts w:ascii="Menlo" w:hAnsi="Menlo" w:cs="Menlo"/>
-          <w:sz w:val="18"/>
-          <w:szCs w:val="20"/>
-        </w:rPr>
-      </w:pPr>
-    </w:p>
-    <w:p>
-      <w:pPr>
-        <w:rPr>
-          <w:rFonts w:ascii="Menlo" w:hAnsi="Menlo" w:cs="Menlo"/>
-          <w:sz w:val="18"/>
-          <w:szCs w:val="20"/>
-        </w:rPr>
-      </w:pPr>
-    </w:p>
-    <w:p>
-      <w:pPr>
-        <w:rPr>
-          <w:rFonts w:ascii="Menlo" w:hAnsi="Menlo" w:cs="Menlo"/>
-          <w:sz w:val="18"/>
-          <w:szCs w:val="20"/>
-        </w:rPr>
-      </w:pPr>
-    </w:p>
-    <w:p>
-      <w:pPr>
-        <w:rPr>
-          <w:rFonts w:ascii="Menlo" w:hAnsi="Menlo" w:cs="Menlo"/>
-          <w:sz w:val="18"/>
-          <w:szCs w:val="20"/>
-        </w:rPr>
-      </w:pPr>
-    </w:p>
-    <w:p>
-      <w:pPr>
-        <w:rPr>
-          <w:rFonts w:ascii="Menlo" w:hAnsi="Menlo" w:cs="Menlo"/>
-          <w:sz w:val="18"/>
-          <w:szCs w:val="20"/>
-        </w:rPr>
-      </w:pPr>
-    </w:p>
-    <w:p>
-      <w:pPr>
-        <w:rPr>
-          <w:rFonts w:ascii="Menlo" w:hAnsi="Menlo" w:cs="Menlo"/>
-          <w:sz w:val="18"/>
-          <w:szCs w:val="20"/>
-        </w:rPr>
-      </w:pPr>
-    </w:p>
-    <w:p>
-      <w:pPr>
-        <w:rPr>
-          <w:rFonts w:ascii="Menlo" w:hAnsi="Menlo" w:cs="Menlo"/>
-          <w:sz w:val="18"/>
-          <w:szCs w:val="20"/>
-        </w:rPr>
-      </w:pPr>
       <w:r>
         <w:rPr>
           <w:rFonts w:ascii="Menlo" w:hAnsi="Menlo" w:cs="Menlo"/>
@@ -3284,7 +3685,31 @@
           <w:sz w:val="18"/>
           <w:szCs w:val="20"/>
         </w:rPr>
-        <w:t xml:space="preserve"> are</w:t>
+        <w:t>,</w:t>
+      </w:r>
+      <w:r>
+        <w:rPr>
+          <w:rFonts w:ascii="Menlo" w:hAnsi="Menlo" w:cs="Menlo"/>
+          <w:sz w:val="18"/>
+          <w:szCs w:val="20"/>
+        </w:rPr>
+        <w:t xml:space="preserve"> </w:t>
+      </w:r>
+      <w:r>
+        <w:rPr>
+          <w:rFonts w:ascii="Menlo" w:hAnsi="Menlo" w:cs="Menlo"/>
+          <w:sz w:val="18"/>
+          <w:szCs w:val="20"/>
+        </w:rPr>
+        <w:t xml:space="preserve">inclusive, </w:t>
+      </w:r>
+      <w:r>
+        <w:rPr>
+          <w:rFonts w:ascii="Menlo" w:hAnsi="Menlo" w:cs="Menlo"/>
+          <w:sz w:val="18"/>
+          <w:szCs w:val="20"/>
+        </w:rPr>
+        <w:t>are</w:t>
       </w:r>
     </w:p>
     <w:p>
@@ -3524,24 +3949,6 @@
           <w:szCs w:val="20"/>
         </w:rPr>
       </w:pPr>
-    </w:p>
-    <w:p>
-      <w:pPr>
-        <w:rPr>
-          <w:rFonts w:ascii="Menlo" w:hAnsi="Menlo" w:cs="Menlo"/>
-          <w:sz w:val="18"/>
-          <w:szCs w:val="20"/>
-        </w:rPr>
-      </w:pPr>
-    </w:p>
-    <w:p>
-      <w:pPr>
-        <w:rPr>
-          <w:rFonts w:ascii="Menlo" w:hAnsi="Menlo" w:cs="Menlo"/>
-          <w:sz w:val="18"/>
-          <w:szCs w:val="20"/>
-        </w:rPr>
-      </w:pPr>
       <w:r>
         <w:rPr>
           <w:rFonts w:ascii="Menlo" w:hAnsi="Menlo" w:cs="Menlo"/>
@@ -3565,7 +3972,24 @@
           <w:sz w:val="18"/>
           <w:szCs w:val="20"/>
         </w:rPr>
-        <w:t xml:space="preserve"> is at least size.</w:t>
+        <w:t xml:space="preserve"> is at least </w:t>
+      </w:r>
+      <w:r>
+        <w:rPr>
+          <w:rFonts w:ascii="Menlo" w:hAnsi="Menlo" w:cs="Menlo"/>
+          <w:i/>
+          <w:sz w:val="18"/>
+          <w:szCs w:val="20"/>
+        </w:rPr>
+        <w:t>size</w:t>
+      </w:r>
+      <w:r>
+        <w:rPr>
+          <w:rFonts w:ascii="Menlo" w:hAnsi="Menlo" w:cs="Menlo"/>
+          <w:sz w:val="18"/>
+          <w:szCs w:val="20"/>
+        </w:rPr>
+        <w:t>.</w:t>
       </w:r>
     </w:p>
     <w:p>
@@ -3958,7 +4382,6 @@
           <w:sz w:val="18"/>
           <w:szCs w:val="20"/>
         </w:rPr>
-        <w:lastRenderedPageBreak/>
         <w:t xml:space="preserve">//   and A[(size-1-j)…(size-1)] are </w:t>
       </w:r>
       <w:r>
@@ -4128,30 +4551,13 @@
           <w:szCs w:val="20"/>
         </w:rPr>
       </w:pPr>
-    </w:p>
-    <w:p>
-      <w:pPr>
-        <w:rPr>
-          <w:rFonts w:ascii="Menlo" w:hAnsi="Menlo" w:cs="Menlo"/>
-          <w:sz w:val="18"/>
-          <w:szCs w:val="20"/>
-        </w:rPr>
-      </w:pPr>
-    </w:p>
-    <w:p>
-      <w:pPr>
-        <w:rPr>
-          <w:rFonts w:ascii="Menlo" w:hAnsi="Menlo" w:cs="Menlo"/>
-          <w:sz w:val="18"/>
-          <w:szCs w:val="20"/>
-        </w:rPr>
-      </w:pPr>
-      <w:r>
-        <w:rPr>
-          <w:rFonts w:ascii="Menlo" w:hAnsi="Menlo" w:cs="Menlo"/>
-          <w:sz w:val="18"/>
-          <w:szCs w:val="20"/>
-        </w:rPr>
+      <w:r>
+        <w:rPr>
+          <w:rFonts w:ascii="Menlo" w:hAnsi="Menlo" w:cs="Menlo"/>
+          <w:sz w:val="18"/>
+          <w:szCs w:val="20"/>
+        </w:rPr>
+        <w:lastRenderedPageBreak/>
         <w:t>// Precondition: Data must be at least</w:t>
       </w:r>
       <w:r>
@@ -4491,24 +4897,6 @@
           <w:szCs w:val="20"/>
         </w:rPr>
       </w:pPr>
-    </w:p>
-    <w:p>
-      <w:pPr>
-        <w:rPr>
-          <w:rFonts w:ascii="Menlo" w:hAnsi="Menlo" w:cs="Menlo"/>
-          <w:sz w:val="18"/>
-          <w:szCs w:val="20"/>
-        </w:rPr>
-      </w:pPr>
-    </w:p>
-    <w:p>
-      <w:pPr>
-        <w:rPr>
-          <w:rFonts w:ascii="Menlo" w:hAnsi="Menlo" w:cs="Menlo"/>
-          <w:sz w:val="18"/>
-          <w:szCs w:val="20"/>
-        </w:rPr>
-      </w:pPr>
       <w:r>
         <w:rPr>
           <w:rFonts w:ascii="Menlo" w:hAnsi="Menlo" w:cs="Menlo"/>
@@ -5076,24 +5464,6 @@
           <w:szCs w:val="20"/>
         </w:rPr>
       </w:pPr>
-    </w:p>
-    <w:p>
-      <w:pPr>
-        <w:rPr>
-          <w:rFonts w:ascii="Menlo" w:hAnsi="Menlo" w:cs="Menlo"/>
-          <w:sz w:val="18"/>
-          <w:szCs w:val="20"/>
-        </w:rPr>
-      </w:pPr>
-    </w:p>
-    <w:p>
-      <w:pPr>
-        <w:rPr>
-          <w:rFonts w:ascii="Menlo" w:hAnsi="Menlo" w:cs="Menlo"/>
-          <w:sz w:val="18"/>
-          <w:szCs w:val="20"/>
-        </w:rPr>
-      </w:pPr>
       <w:r>
         <w:rPr>
           <w:rFonts w:ascii="Menlo" w:hAnsi="Menlo" w:cs="Menlo"/>
@@ -5187,6 +5557,14 @@
         </w:rPr>
         <w:t>main()</w:t>
       </w:r>
+      <w:r>
+        <w:rPr>
+          <w:rFonts w:ascii="Menlo" w:hAnsi="Menlo" w:cs="Menlo"/>
+          <w:sz w:val="18"/>
+          <w:szCs w:val="20"/>
+        </w:rPr>
+        <w:t>:</w:t>
+      </w:r>
     </w:p>
     <w:p>
       <w:pPr>
@@ -5203,7 +5581,15 @@
           <w:szCs w:val="20"/>
         </w:rPr>
         <w:tab/>
-        <w:t>// Loop invariant: at each execution of the guard, each sorting algorithm</w:t>
+        <w:t xml:space="preserve">// Loop invariant: at each execution of the guard, </w:t>
+      </w:r>
+      <w:r>
+        <w:rPr>
+          <w:rFonts w:ascii="Menlo" w:hAnsi="Menlo" w:cs="Menlo"/>
+          <w:sz w:val="18"/>
+          <w:szCs w:val="20"/>
+        </w:rPr>
+        <w:t>the timing data</w:t>
       </w:r>
     </w:p>
     <w:p>
@@ -5221,43 +5607,7 @@
           <w:szCs w:val="20"/>
         </w:rPr>
         <w:tab/>
-        <w:t xml:space="preserve">//   will have outputted the time it took to sort arrays of size </w:t>
-      </w:r>
-    </w:p>
-    <w:p>
-      <w:pPr>
-        <w:ind w:firstLine="720"/>
-        <w:rPr>
-          <w:rFonts w:ascii="Menlo" w:hAnsi="Menlo" w:cs="Menlo"/>
-          <w:sz w:val="18"/>
-          <w:szCs w:val="20"/>
-        </w:rPr>
-      </w:pPr>
-      <w:r>
-        <w:rPr>
-          <w:rFonts w:ascii="Menlo" w:hAnsi="Menlo" w:cs="Menlo"/>
-          <w:sz w:val="18"/>
-          <w:szCs w:val="20"/>
-        </w:rPr>
-        <w:t>//   sqrt(2) ^ (1…exponent-1) for each of the previous sorting</w:t>
-      </w:r>
-    </w:p>
-    <w:p>
-      <w:pPr>
-        <w:ind w:firstLine="720"/>
-        <w:rPr>
-          <w:rFonts w:ascii="Menlo" w:hAnsi="Menlo" w:cs="Menlo"/>
-          <w:sz w:val="18"/>
-          <w:szCs w:val="20"/>
-        </w:rPr>
-      </w:pPr>
-      <w:r>
-        <w:rPr>
-          <w:rFonts w:ascii="Menlo" w:hAnsi="Menlo" w:cs="Menlo"/>
-          <w:sz w:val="18"/>
-          <w:szCs w:val="20"/>
-        </w:rPr>
-        <w:t>//   configurations in dataState</w:t>
+        <w:t>//   for all previous values of ds are outputted.</w:t>
       </w:r>
     </w:p>
     <w:p>
@@ -5571,7 +5921,343 @@
           <w:sz w:val="18"/>
           <w:szCs w:val="20"/>
         </w:rPr>
-        <w:t>&lt; MAX_DATA_SIZE:</w:t>
+        <w:t>&lt;</w:t>
+      </w:r>
+      <w:r>
+        <w:rPr>
+          <w:rFonts w:ascii="Menlo" w:hAnsi="Menlo" w:cs="Menlo"/>
+          <w:sz w:val="18"/>
+          <w:szCs w:val="20"/>
+        </w:rPr>
+        <w:t>=</w:t>
+      </w:r>
+      <w:r>
+        <w:rPr>
+          <w:rFonts w:ascii="Menlo" w:hAnsi="Menlo" w:cs="Menlo"/>
+          <w:sz w:val="18"/>
+          <w:szCs w:val="20"/>
+        </w:rPr>
+        <w:t xml:space="preserve"> MAX_DATA_SIZE:</w:t>
+      </w:r>
+    </w:p>
+    <w:p>
+      <w:pPr>
+        <w:ind w:left="720" w:firstLine="720"/>
+        <w:rPr>
+          <w:rFonts w:ascii="Menlo" w:hAnsi="Menlo" w:cs="Menlo"/>
+          <w:sz w:val="18"/>
+          <w:szCs w:val="20"/>
+        </w:rPr>
+      </w:pPr>
+      <w:r>
+        <w:rPr>
+          <w:rFonts w:ascii="Menlo" w:hAnsi="Menlo" w:cs="Menlo"/>
+          <w:sz w:val="18"/>
+          <w:szCs w:val="20"/>
+        </w:rPr>
+        <w:tab/>
+        <w:t>n = floor( (sqrt(2) ^ exponent) + 0.5 )</w:t>
+      </w:r>
+    </w:p>
+    <w:p>
+      <w:pPr>
+        <w:ind w:left="720" w:firstLine="720"/>
+        <w:rPr>
+          <w:rFonts w:ascii="Menlo" w:hAnsi="Menlo" w:cs="Menlo"/>
+          <w:sz w:val="18"/>
+          <w:szCs w:val="20"/>
+        </w:rPr>
+      </w:pPr>
+      <w:r>
+        <w:rPr>
+          <w:rFonts w:ascii="Menlo" w:hAnsi="Menlo" w:cs="Menlo"/>
+          <w:sz w:val="18"/>
+          <w:szCs w:val="20"/>
+        </w:rPr>
+        <w:tab/>
+        <w:t>GenerateData( original_data, n, ds )</w:t>
+      </w:r>
+    </w:p>
+    <w:p>
+      <w:pPr>
+        <w:ind w:left="720" w:firstLine="720"/>
+        <w:rPr>
+          <w:rFonts w:ascii="Menlo" w:hAnsi="Menlo" w:cs="Menlo"/>
+          <w:sz w:val="18"/>
+          <w:szCs w:val="20"/>
+        </w:rPr>
+      </w:pPr>
+      <w:r>
+        <w:rPr>
+          <w:rFonts w:ascii="Menlo" w:hAnsi="Menlo" w:cs="Menlo"/>
+          <w:sz w:val="18"/>
+          <w:szCs w:val="20"/>
+        </w:rPr>
+        <w:tab/>
+        <w:t>if !isSorted( data, n, ds )</w:t>
+      </w:r>
+      <w:r>
+        <w:rPr>
+          <w:rFonts w:ascii="Menlo" w:hAnsi="Menlo" w:cs="Menlo"/>
+          <w:sz w:val="18"/>
+          <w:szCs w:val="20"/>
+        </w:rPr>
+        <w:t>:</w:t>
+      </w:r>
+    </w:p>
+    <w:p>
+      <w:pPr>
+        <w:ind w:left="720" w:firstLine="720"/>
+        <w:rPr>
+          <w:rFonts w:ascii="Menlo" w:hAnsi="Menlo" w:cs="Menlo"/>
+          <w:sz w:val="18"/>
+          <w:szCs w:val="20"/>
+        </w:rPr>
+      </w:pPr>
+      <w:r>
+        <w:rPr>
+          <w:rFonts w:ascii="Menlo" w:hAnsi="Menlo" w:cs="Menlo"/>
+          <w:sz w:val="18"/>
+          <w:szCs w:val="20"/>
+        </w:rPr>
+        <w:tab/>
+      </w:r>
+      <w:r>
+        <w:rPr>
+          <w:rFonts w:ascii="Menlo" w:hAnsi="Menlo" w:cs="Menlo"/>
+          <w:sz w:val="18"/>
+          <w:szCs w:val="20"/>
+        </w:rPr>
+        <w:tab/>
+        <w:t>Error()</w:t>
+      </w:r>
+    </w:p>
+    <w:p>
+      <w:pPr>
+        <w:ind w:left="720" w:firstLine="720"/>
+        <w:rPr>
+          <w:rFonts w:ascii="Menlo" w:hAnsi="Menlo" w:cs="Menlo"/>
+          <w:sz w:val="18"/>
+          <w:szCs w:val="20"/>
+        </w:rPr>
+      </w:pPr>
+      <w:r>
+        <w:rPr>
+          <w:rFonts w:ascii="Menlo" w:hAnsi="Menlo" w:cs="Menlo"/>
+          <w:sz w:val="18"/>
+          <w:szCs w:val="20"/>
+        </w:rPr>
+        <w:tab/>
+      </w:r>
+    </w:p>
+    <w:p>
+      <w:pPr>
+        <w:ind w:left="720" w:firstLine="720"/>
+        <w:rPr>
+          <w:rFonts w:ascii="Menlo" w:hAnsi="Menlo" w:cs="Menlo"/>
+          <w:sz w:val="18"/>
+          <w:szCs w:val="20"/>
+        </w:rPr>
+      </w:pPr>
+      <w:r>
+        <w:rPr>
+          <w:rFonts w:ascii="Menlo" w:hAnsi="Menlo" w:cs="Menlo"/>
+          <w:sz w:val="18"/>
+          <w:szCs w:val="20"/>
+        </w:rPr>
+        <w:tab/>
+        <w:t>data = original_data</w:t>
+      </w:r>
+    </w:p>
+    <w:p>
+      <w:pPr>
+        <w:ind w:left="720" w:firstLine="720"/>
+        <w:rPr>
+          <w:rFonts w:ascii="Menlo" w:hAnsi="Menlo" w:cs="Menlo"/>
+          <w:sz w:val="18"/>
+          <w:szCs w:val="20"/>
+        </w:rPr>
+      </w:pPr>
+      <w:r>
+        <w:rPr>
+          <w:rFonts w:ascii="Menlo" w:hAnsi="Menlo" w:cs="Menlo"/>
+          <w:sz w:val="18"/>
+          <w:szCs w:val="20"/>
+        </w:rPr>
+        <w:tab/>
+        <w:t>t = currentTime()</w:t>
+      </w:r>
+    </w:p>
+    <w:p>
+      <w:pPr>
+        <w:ind w:left="720" w:firstLine="720"/>
+        <w:rPr>
+          <w:rFonts w:ascii="Menlo" w:hAnsi="Menlo" w:cs="Menlo"/>
+          <w:sz w:val="18"/>
+          <w:szCs w:val="20"/>
+        </w:rPr>
+      </w:pPr>
+      <w:r>
+        <w:rPr>
+          <w:rFonts w:ascii="Menlo" w:hAnsi="Menlo" w:cs="Menlo"/>
+          <w:sz w:val="18"/>
+          <w:szCs w:val="20"/>
+        </w:rPr>
+        <w:tab/>
+        <w:t>timsort( data, 0, n-1 )</w:t>
+      </w:r>
+    </w:p>
+    <w:p>
+      <w:pPr>
+        <w:ind w:left="720" w:firstLine="720"/>
+        <w:rPr>
+          <w:rFonts w:ascii="Menlo" w:hAnsi="Menlo" w:cs="Menlo"/>
+          <w:sz w:val="18"/>
+          <w:szCs w:val="20"/>
+        </w:rPr>
+      </w:pPr>
+      <w:r>
+        <w:rPr>
+          <w:rFonts w:ascii="Menlo" w:hAnsi="Menlo" w:cs="Menlo"/>
+          <w:sz w:val="18"/>
+          <w:szCs w:val="20"/>
+        </w:rPr>
+        <w:tab/>
+        <w:t>duration = currentTime() – t</w:t>
+      </w:r>
+    </w:p>
+    <w:p>
+      <w:pPr>
+        <w:ind w:left="720" w:firstLine="720"/>
+        <w:rPr>
+          <w:rFonts w:ascii="Menlo" w:hAnsi="Menlo" w:cs="Menlo"/>
+          <w:sz w:val="18"/>
+          <w:szCs w:val="20"/>
+        </w:rPr>
+      </w:pPr>
+      <w:r>
+        <w:rPr>
+          <w:rFonts w:ascii="Menlo" w:hAnsi="Menlo" w:cs="Menlo"/>
+          <w:sz w:val="18"/>
+          <w:szCs w:val="20"/>
+        </w:rPr>
+        <w:tab/>
+        <w:t>if !isSorted( data, n, presorted )</w:t>
+      </w:r>
+      <w:r>
+        <w:rPr>
+          <w:rFonts w:ascii="Menlo" w:hAnsi="Menlo" w:cs="Menlo"/>
+          <w:sz w:val="18"/>
+          <w:szCs w:val="20"/>
+        </w:rPr>
+        <w:t>:</w:t>
+      </w:r>
+    </w:p>
+    <w:p>
+      <w:pPr>
+        <w:ind w:left="720" w:firstLine="720"/>
+        <w:rPr>
+          <w:rFonts w:ascii="Menlo" w:hAnsi="Menlo" w:cs="Menlo"/>
+          <w:sz w:val="18"/>
+          <w:szCs w:val="20"/>
+        </w:rPr>
+      </w:pPr>
+      <w:r>
+        <w:rPr>
+          <w:rFonts w:ascii="Menlo" w:hAnsi="Menlo" w:cs="Menlo"/>
+          <w:sz w:val="18"/>
+          <w:szCs w:val="20"/>
+        </w:rPr>
+        <w:tab/>
+      </w:r>
+      <w:r>
+        <w:rPr>
+          <w:rFonts w:ascii="Menlo" w:hAnsi="Menlo" w:cs="Menlo"/>
+          <w:sz w:val="18"/>
+          <w:szCs w:val="20"/>
+        </w:rPr>
+        <w:tab/>
+        <w:t>Error()</w:t>
+      </w:r>
+    </w:p>
+    <w:p>
+      <w:pPr>
+        <w:ind w:left="720" w:firstLine="720"/>
+        <w:rPr>
+          <w:rFonts w:ascii="Menlo" w:hAnsi="Menlo" w:cs="Menlo"/>
+          <w:sz w:val="18"/>
+          <w:szCs w:val="20"/>
+        </w:rPr>
+      </w:pPr>
+      <w:r>
+        <w:rPr>
+          <w:rFonts w:ascii="Menlo" w:hAnsi="Menlo" w:cs="Menlo"/>
+          <w:sz w:val="18"/>
+          <w:szCs w:val="20"/>
+        </w:rPr>
+        <w:tab/>
+        <w:t>output(</w:t>
+      </w:r>
+      <w:r>
+        <w:rPr>
+          <w:rFonts w:ascii="Menlo" w:hAnsi="Menlo" w:cs="Menlo"/>
+          <w:sz w:val="18"/>
+          <w:szCs w:val="20"/>
+        </w:rPr>
+        <w:t xml:space="preserve"> </w:t>
+      </w:r>
+      <w:r>
+        <w:rPr>
+          <w:rFonts w:ascii="Menlo" w:hAnsi="Menlo" w:cs="Menlo"/>
+          <w:sz w:val="18"/>
+          <w:szCs w:val="20"/>
+        </w:rPr>
+        <w:t>duration</w:t>
+      </w:r>
+      <w:r>
+        <w:rPr>
+          <w:rFonts w:ascii="Menlo" w:hAnsi="Menlo" w:cs="Menlo"/>
+          <w:sz w:val="18"/>
+          <w:szCs w:val="20"/>
+        </w:rPr>
+        <w:t xml:space="preserve"> </w:t>
+      </w:r>
+      <w:r>
+        <w:rPr>
+          <w:rFonts w:ascii="Menlo" w:hAnsi="Menlo" w:cs="Menlo"/>
+          <w:sz w:val="18"/>
+          <w:szCs w:val="20"/>
+        </w:rPr>
+        <w:t>)</w:t>
+      </w:r>
+    </w:p>
+    <w:p>
+      <w:pPr>
+        <w:ind w:left="720" w:firstLine="720"/>
+        <w:rPr>
+          <w:rFonts w:ascii="Menlo" w:hAnsi="Menlo" w:cs="Menlo"/>
+          <w:sz w:val="18"/>
+          <w:szCs w:val="20"/>
+        </w:rPr>
+      </w:pPr>
+    </w:p>
+    <w:p>
+      <w:pPr>
+        <w:ind w:left="720" w:firstLine="720"/>
+        <w:rPr>
+          <w:rFonts w:ascii="Menlo" w:hAnsi="Menlo" w:cs="Menlo"/>
+          <w:sz w:val="18"/>
+          <w:szCs w:val="20"/>
+        </w:rPr>
+      </w:pPr>
+      <w:r>
+        <w:rPr>
+          <w:rFonts w:ascii="Menlo" w:hAnsi="Menlo" w:cs="Menlo"/>
+          <w:sz w:val="18"/>
+          <w:szCs w:val="20"/>
+        </w:rPr>
+        <w:tab/>
+        <w:t>data = original_data</w:t>
       </w:r>
     </w:p>
     <w:p>
@@ -5591,7 +6277,7 @@
         </w:rPr>
         <w:lastRenderedPageBreak/>
         <w:tab/>
-        <w:t>n = floor( (sqrt(2) ^ exponent) + 0.5 )</w:t>
+        <w:t>t = currentTime()</w:t>
       </w:r>
     </w:p>
     <w:p>
@@ -5610,7 +6296,7 @@
           <w:szCs w:val="20"/>
         </w:rPr>
         <w:tab/>
-        <w:t>GenerateData( original_data, n, ds )</w:t>
+        <w:t>mergesort( data, 0, n-1 )</w:t>
       </w:r>
     </w:p>
     <w:p>
@@ -5629,7 +6315,34 @@
           <w:szCs w:val="20"/>
         </w:rPr>
         <w:tab/>
-        <w:t>if !isSorted( data, n, ds )</w:t>
+        <w:t>duration = currentTime() – t</w:t>
+      </w:r>
+    </w:p>
+    <w:p>
+      <w:pPr>
+        <w:ind w:left="720" w:firstLine="720"/>
+        <w:rPr>
+          <w:rFonts w:ascii="Menlo" w:hAnsi="Menlo" w:cs="Menlo"/>
+          <w:sz w:val="18"/>
+          <w:szCs w:val="20"/>
+        </w:rPr>
+      </w:pPr>
+      <w:r>
+        <w:rPr>
+          <w:rFonts w:ascii="Menlo" w:hAnsi="Menlo" w:cs="Menlo"/>
+          <w:sz w:val="18"/>
+          <w:szCs w:val="20"/>
+        </w:rPr>
+        <w:tab/>
+        <w:t>if !isSorted( data, n, presorted )</w:t>
+      </w:r>
+      <w:r>
+        <w:rPr>
+          <w:rFonts w:ascii="Menlo" w:hAnsi="Menlo" w:cs="Menlo"/>
+          <w:sz w:val="18"/>
+          <w:szCs w:val="20"/>
+        </w:rPr>
+        <w:t>:</w:t>
       </w:r>
     </w:p>
     <w:p>
@@ -5675,6 +6388,39 @@
           <w:szCs w:val="20"/>
         </w:rPr>
         <w:tab/>
+        <w:t>output(</w:t>
+      </w:r>
+      <w:r>
+        <w:rPr>
+          <w:rFonts w:ascii="Menlo" w:hAnsi="Menlo" w:cs="Menlo"/>
+          <w:sz w:val="18"/>
+          <w:szCs w:val="20"/>
+        </w:rPr>
+        <w:t xml:space="preserve"> </w:t>
+      </w:r>
+      <w:r>
+        <w:rPr>
+          <w:rFonts w:ascii="Menlo" w:hAnsi="Menlo" w:cs="Menlo"/>
+          <w:sz w:val="18"/>
+          <w:szCs w:val="20"/>
+        </w:rPr>
+        <w:t>duration</w:t>
+      </w:r>
+      <w:r>
+        <w:rPr>
+          <w:rFonts w:ascii="Menlo" w:hAnsi="Menlo" w:cs="Menlo"/>
+          <w:sz w:val="18"/>
+          <w:szCs w:val="20"/>
+        </w:rPr>
+        <w:t xml:space="preserve"> </w:t>
+      </w:r>
+      <w:r>
+        <w:rPr>
+          <w:rFonts w:ascii="Menlo" w:hAnsi="Menlo" w:cs="Menlo"/>
+          <w:sz w:val="18"/>
+          <w:szCs w:val="20"/>
+        </w:rPr>
+        <w:t>)</w:t>
       </w:r>
     </w:p>
     <w:p>
@@ -5731,7 +6477,7 @@
           <w:szCs w:val="20"/>
         </w:rPr>
         <w:tab/>
-        <w:t>timsort( data, 0, n-1 )</w:t>
+        <w:t>insertionsort( data, 0, n-1 )</w:t>
       </w:r>
     </w:p>
     <w:p>
@@ -5771,6 +6517,14 @@
         <w:tab/>
         <w:t>if !isSorted( data, n, presorted )</w:t>
       </w:r>
+      <w:r>
+        <w:rPr>
+          <w:rFonts w:ascii="Menlo" w:hAnsi="Menlo" w:cs="Menlo"/>
+          <w:sz w:val="18"/>
+          <w:szCs w:val="20"/>
+        </w:rPr>
+        <w:t>:</w:t>
+      </w:r>
     </w:p>
     <w:p>
       <w:pPr>
@@ -5859,16 +6613,6 @@
           <w:szCs w:val="20"/>
         </w:rPr>
       </w:pPr>
-    </w:p>
-    <w:p>
-      <w:pPr>
-        <w:ind w:left="720" w:firstLine="720"/>
-        <w:rPr>
-          <w:rFonts w:ascii="Menlo" w:hAnsi="Menlo" w:cs="Menlo"/>
-          <w:sz w:val="18"/>
-          <w:szCs w:val="20"/>
-        </w:rPr>
-      </w:pPr>
       <w:r>
         <w:rPr>
           <w:rFonts w:ascii="Menlo" w:hAnsi="Menlo" w:cs="Menlo"/>
@@ -5914,7 +6658,7 @@
           <w:szCs w:val="20"/>
         </w:rPr>
         <w:tab/>
-        <w:t>mergesort( data, 0, n-1 )</w:t>
+        <w:t>bubblesort( data, 0, n-1 )</w:t>
       </w:r>
     </w:p>
     <w:p>
@@ -5954,351 +6698,13 @@
         <w:tab/>
         <w:t>if !isSorted( data, n, presorted )</w:t>
       </w:r>
-    </w:p>
-    <w:p>
-      <w:pPr>
-        <w:ind w:left="720" w:firstLine="720"/>
-        <w:rPr>
-          <w:rFonts w:ascii="Menlo" w:hAnsi="Menlo" w:cs="Menlo"/>
-          <w:sz w:val="18"/>
-          <w:szCs w:val="20"/>
-        </w:rPr>
-      </w:pPr>
-      <w:r>
-        <w:rPr>
-          <w:rFonts w:ascii="Menlo" w:hAnsi="Menlo" w:cs="Menlo"/>
-          <w:sz w:val="18"/>
-          <w:szCs w:val="20"/>
-        </w:rPr>
-        <w:tab/>
-      </w:r>
-      <w:r>
-        <w:rPr>
-          <w:rFonts w:ascii="Menlo" w:hAnsi="Menlo" w:cs="Menlo"/>
-          <w:sz w:val="18"/>
-          <w:szCs w:val="20"/>
-        </w:rPr>
-        <w:tab/>
-        <w:t>Error()</w:t>
-      </w:r>
-    </w:p>
-    <w:p>
-      <w:pPr>
-        <w:ind w:left="720" w:firstLine="720"/>
-        <w:rPr>
-          <w:rFonts w:ascii="Menlo" w:hAnsi="Menlo" w:cs="Menlo"/>
-          <w:sz w:val="18"/>
-          <w:szCs w:val="20"/>
-        </w:rPr>
-      </w:pPr>
-      <w:r>
-        <w:rPr>
-          <w:rFonts w:ascii="Menlo" w:hAnsi="Menlo" w:cs="Menlo"/>
-          <w:sz w:val="18"/>
-          <w:szCs w:val="20"/>
-        </w:rPr>
-        <w:tab/>
-        <w:t>output(</w:t>
-      </w:r>
-      <w:r>
-        <w:rPr>
-          <w:rFonts w:ascii="Menlo" w:hAnsi="Menlo" w:cs="Menlo"/>
-          <w:sz w:val="18"/>
-          <w:szCs w:val="20"/>
-        </w:rPr>
-        <w:t xml:space="preserve"> </w:t>
-      </w:r>
-      <w:r>
-        <w:rPr>
-          <w:rFonts w:ascii="Menlo" w:hAnsi="Menlo" w:cs="Menlo"/>
-          <w:sz w:val="18"/>
-          <w:szCs w:val="20"/>
-        </w:rPr>
-        <w:t>duration</w:t>
-      </w:r>
-      <w:r>
-        <w:rPr>
-          <w:rFonts w:ascii="Menlo" w:hAnsi="Menlo" w:cs="Menlo"/>
-          <w:sz w:val="18"/>
-          <w:szCs w:val="20"/>
-        </w:rPr>
-        <w:t xml:space="preserve"> </w:t>
-      </w:r>
-      <w:r>
-        <w:rPr>
-          <w:rFonts w:ascii="Menlo" w:hAnsi="Menlo" w:cs="Menlo"/>
-          <w:sz w:val="18"/>
-          <w:szCs w:val="20"/>
-        </w:rPr>
-        <w:t>)</w:t>
-      </w:r>
-    </w:p>
-    <w:p>
-      <w:pPr>
-        <w:ind w:left="720" w:firstLine="720"/>
-        <w:rPr>
-          <w:rFonts w:ascii="Menlo" w:hAnsi="Menlo" w:cs="Menlo"/>
-          <w:sz w:val="18"/>
-          <w:szCs w:val="20"/>
-        </w:rPr>
-      </w:pPr>
-      <w:r>
-        <w:rPr>
-          <w:rFonts w:ascii="Menlo" w:hAnsi="Menlo" w:cs="Menlo"/>
-          <w:sz w:val="18"/>
-          <w:szCs w:val="20"/>
-        </w:rPr>
-        <w:tab/>
-        <w:t>data = original_data</w:t>
-      </w:r>
-    </w:p>
-    <w:p>
-      <w:pPr>
-        <w:ind w:left="720" w:firstLine="720"/>
-        <w:rPr>
-          <w:rFonts w:ascii="Menlo" w:hAnsi="Menlo" w:cs="Menlo"/>
-          <w:sz w:val="18"/>
-          <w:szCs w:val="20"/>
-        </w:rPr>
-      </w:pPr>
-      <w:r>
-        <w:rPr>
-          <w:rFonts w:ascii="Menlo" w:hAnsi="Menlo" w:cs="Menlo"/>
-          <w:sz w:val="18"/>
-          <w:szCs w:val="20"/>
-        </w:rPr>
-        <w:tab/>
-        <w:t>t = currentTime()</w:t>
-      </w:r>
-    </w:p>
-    <w:p>
-      <w:pPr>
-        <w:ind w:left="720" w:firstLine="720"/>
-        <w:rPr>
-          <w:rFonts w:ascii="Menlo" w:hAnsi="Menlo" w:cs="Menlo"/>
-          <w:sz w:val="18"/>
-          <w:szCs w:val="20"/>
-        </w:rPr>
-      </w:pPr>
-      <w:r>
-        <w:rPr>
-          <w:rFonts w:ascii="Menlo" w:hAnsi="Menlo" w:cs="Menlo"/>
-          <w:sz w:val="18"/>
-          <w:szCs w:val="20"/>
-        </w:rPr>
-        <w:tab/>
-        <w:t>insertionsort( data, 0, n-1 )</w:t>
-      </w:r>
-    </w:p>
-    <w:p>
-      <w:pPr>
-        <w:ind w:left="720" w:firstLine="720"/>
-        <w:rPr>
-          <w:rFonts w:ascii="Menlo" w:hAnsi="Menlo" w:cs="Menlo"/>
-          <w:sz w:val="18"/>
-          <w:szCs w:val="20"/>
-        </w:rPr>
-      </w:pPr>
-      <w:r>
-        <w:rPr>
-          <w:rFonts w:ascii="Menlo" w:hAnsi="Menlo" w:cs="Menlo"/>
-          <w:sz w:val="18"/>
-          <w:szCs w:val="20"/>
-        </w:rPr>
-        <w:tab/>
-        <w:t>duration = currentTime() – t</w:t>
-      </w:r>
-    </w:p>
-    <w:p>
-      <w:pPr>
-        <w:ind w:left="720" w:firstLine="720"/>
-        <w:rPr>
-          <w:rFonts w:ascii="Menlo" w:hAnsi="Menlo" w:cs="Menlo"/>
-          <w:sz w:val="18"/>
-          <w:szCs w:val="20"/>
-        </w:rPr>
-      </w:pPr>
-      <w:r>
-        <w:rPr>
-          <w:rFonts w:ascii="Menlo" w:hAnsi="Menlo" w:cs="Menlo"/>
-          <w:sz w:val="18"/>
-          <w:szCs w:val="20"/>
-        </w:rPr>
-        <w:tab/>
-        <w:t>if !isSorted( data, n, presorted )</w:t>
-      </w:r>
-    </w:p>
-    <w:p>
-      <w:pPr>
-        <w:ind w:left="720" w:firstLine="720"/>
-        <w:rPr>
-          <w:rFonts w:ascii="Menlo" w:hAnsi="Menlo" w:cs="Menlo"/>
-          <w:sz w:val="18"/>
-          <w:szCs w:val="20"/>
-        </w:rPr>
-      </w:pPr>
-      <w:r>
-        <w:rPr>
-          <w:rFonts w:ascii="Menlo" w:hAnsi="Menlo" w:cs="Menlo"/>
-          <w:sz w:val="18"/>
-          <w:szCs w:val="20"/>
-        </w:rPr>
-        <w:tab/>
-      </w:r>
-      <w:r>
-        <w:rPr>
-          <w:rFonts w:ascii="Menlo" w:hAnsi="Menlo" w:cs="Menlo"/>
-          <w:sz w:val="18"/>
-          <w:szCs w:val="20"/>
-        </w:rPr>
-        <w:tab/>
-        <w:t>Error()</w:t>
-      </w:r>
-    </w:p>
-    <w:p>
-      <w:pPr>
-        <w:ind w:left="720" w:firstLine="720"/>
-        <w:rPr>
-          <w:rFonts w:ascii="Menlo" w:hAnsi="Menlo" w:cs="Menlo"/>
-          <w:sz w:val="18"/>
-          <w:szCs w:val="20"/>
-        </w:rPr>
-      </w:pPr>
-      <w:r>
-        <w:rPr>
-          <w:rFonts w:ascii="Menlo" w:hAnsi="Menlo" w:cs="Menlo"/>
-          <w:sz w:val="18"/>
-          <w:szCs w:val="20"/>
-        </w:rPr>
-        <w:tab/>
-        <w:t>output(</w:t>
-      </w:r>
-      <w:r>
-        <w:rPr>
-          <w:rFonts w:ascii="Menlo" w:hAnsi="Menlo" w:cs="Menlo"/>
-          <w:sz w:val="18"/>
-          <w:szCs w:val="20"/>
-        </w:rPr>
-        <w:t xml:space="preserve"> </w:t>
-      </w:r>
-      <w:r>
-        <w:rPr>
-          <w:rFonts w:ascii="Menlo" w:hAnsi="Menlo" w:cs="Menlo"/>
-          <w:sz w:val="18"/>
-          <w:szCs w:val="20"/>
-        </w:rPr>
-        <w:t>duration</w:t>
-      </w:r>
-      <w:r>
-        <w:rPr>
-          <w:rFonts w:ascii="Menlo" w:hAnsi="Menlo" w:cs="Menlo"/>
-          <w:sz w:val="18"/>
-          <w:szCs w:val="20"/>
-        </w:rPr>
-        <w:t xml:space="preserve"> </w:t>
-      </w:r>
-      <w:r>
-        <w:rPr>
-          <w:rFonts w:ascii="Menlo" w:hAnsi="Menlo" w:cs="Menlo"/>
-          <w:sz w:val="18"/>
-          <w:szCs w:val="20"/>
-        </w:rPr>
-        <w:t>)</w:t>
-      </w:r>
-    </w:p>
-    <w:p>
-      <w:pPr>
-        <w:ind w:left="720" w:firstLine="720"/>
-        <w:rPr>
-          <w:rFonts w:ascii="Menlo" w:hAnsi="Menlo" w:cs="Menlo"/>
-          <w:sz w:val="18"/>
-          <w:szCs w:val="20"/>
-        </w:rPr>
-      </w:pPr>
-      <w:r>
-        <w:rPr>
-          <w:rFonts w:ascii="Menlo" w:hAnsi="Menlo" w:cs="Menlo"/>
-          <w:sz w:val="18"/>
-          <w:szCs w:val="20"/>
-        </w:rPr>
-        <w:tab/>
-        <w:t>data = original_data</w:t>
-      </w:r>
-    </w:p>
-    <w:p>
-      <w:pPr>
-        <w:ind w:left="720" w:firstLine="720"/>
-        <w:rPr>
-          <w:rFonts w:ascii="Menlo" w:hAnsi="Menlo" w:cs="Menlo"/>
-          <w:sz w:val="18"/>
-          <w:szCs w:val="20"/>
-        </w:rPr>
-      </w:pPr>
-      <w:r>
-        <w:rPr>
-          <w:rFonts w:ascii="Menlo" w:hAnsi="Menlo" w:cs="Menlo"/>
-          <w:sz w:val="18"/>
-          <w:szCs w:val="20"/>
-        </w:rPr>
-        <w:tab/>
-        <w:t>t = currentTime()</w:t>
-      </w:r>
-    </w:p>
-    <w:p>
-      <w:pPr>
-        <w:ind w:left="720" w:firstLine="720"/>
-        <w:rPr>
-          <w:rFonts w:ascii="Menlo" w:hAnsi="Menlo" w:cs="Menlo"/>
-          <w:sz w:val="18"/>
-          <w:szCs w:val="20"/>
-        </w:rPr>
-      </w:pPr>
-      <w:r>
-        <w:rPr>
-          <w:rFonts w:ascii="Menlo" w:hAnsi="Menlo" w:cs="Menlo"/>
-          <w:sz w:val="18"/>
-          <w:szCs w:val="20"/>
-        </w:rPr>
-        <w:tab/>
-        <w:t>bubblesort( data, 0, n-1 )</w:t>
-      </w:r>
-    </w:p>
-    <w:p>
-      <w:pPr>
-        <w:ind w:left="720" w:firstLine="720"/>
-        <w:rPr>
-          <w:rFonts w:ascii="Menlo" w:hAnsi="Menlo" w:cs="Menlo"/>
-          <w:sz w:val="18"/>
-          <w:szCs w:val="20"/>
-        </w:rPr>
-      </w:pPr>
-      <w:r>
-        <w:rPr>
-          <w:rFonts w:ascii="Menlo" w:hAnsi="Menlo" w:cs="Menlo"/>
-          <w:sz w:val="18"/>
-          <w:szCs w:val="20"/>
-        </w:rPr>
-        <w:tab/>
-        <w:t>duration = currentTime() – t</w:t>
-      </w:r>
-    </w:p>
-    <w:p>
-      <w:pPr>
-        <w:ind w:left="720" w:firstLine="720"/>
-        <w:rPr>
-          <w:rFonts w:ascii="Menlo" w:hAnsi="Menlo" w:cs="Menlo"/>
-          <w:sz w:val="18"/>
-          <w:szCs w:val="20"/>
-        </w:rPr>
-      </w:pPr>
-      <w:r>
-        <w:rPr>
-          <w:rFonts w:ascii="Menlo" w:hAnsi="Menlo" w:cs="Menlo"/>
-          <w:sz w:val="18"/>
-          <w:szCs w:val="20"/>
-        </w:rPr>
-        <w:tab/>
-        <w:t>if !isSorted( data, n, presorted )</w:t>
+      <w:r>
+        <w:rPr>
+          <w:rFonts w:ascii="Menlo" w:hAnsi="Menlo" w:cs="Menlo"/>
+          <w:sz w:val="18"/>
+          <w:szCs w:val="20"/>
+        </w:rPr>
+        <w:t>:</w:t>
       </w:r>
     </w:p>
     <w:p>
@@ -6457,7 +6863,74 @@
     <w:p/>
     <w:p/>
     <w:p/>
-    <w:p/>
+    <w:p>
+      <w:pPr>
+        <w:ind w:firstLine="720"/>
+      </w:pPr>
+      <w:r>
+        <w:t xml:space="preserve">The C++ program outputted the data through STDOUT.  The program was compiled into the Unix executable file </w:t>
+      </w:r>
+      <w:r>
+        <w:rPr>
+          <w:rFonts w:ascii="Courier New" w:hAnsi="Courier New" w:cs="Courier New"/>
+        </w:rPr>
+        <w:t>a.out</w:t>
+      </w:r>
+      <w:r>
+        <w:t xml:space="preserve"> and the Unix command </w:t>
+      </w:r>
+      <w:r>
+        <w:rPr>
+          <w:rFonts w:ascii="Courier New" w:hAnsi="Courier New" w:cs="Courier New"/>
+        </w:rPr>
+        <w:t>./a.out &gt; CPUcounts.txt</w:t>
+      </w:r>
+      <w:r>
+        <w:rPr>
+          <w:rFonts w:ascii="Andale Mono" w:hAnsi="Andale Mono"/>
+        </w:rPr>
+        <w:t xml:space="preserve"> </w:t>
+      </w:r>
+      <w:r>
+        <w:t>was used</w:t>
+      </w:r>
+      <w:r>
+        <w:t xml:space="preserve"> to collect the data into a text file.  This was done on a MacBook Pro with a single core processor, which may have helped the accuracy of the CPU cycle counts.  There are 2 billion CPU clock cycles in a second on this computer.  Then the data was im</w:t>
+      </w:r>
+      <w:r>
+        <w:t>ported into Microsoft Excel.  First, the data was plotted on a linear scale</w:t>
+      </w:r>
+      <w:r>
+        <w:t>.</w:t>
+      </w:r>
+      <w:r>
+        <w:t xml:space="preserve"> </w:t>
+      </w:r>
+      <w:r>
+        <w:t xml:space="preserve"> </w:t>
+      </w:r>
+      <w:r>
+        <w:t>The linearly scaled graph</w:t>
+      </w:r>
+      <w:r>
+        <w:t xml:space="preserve"> is included in this report to give the viewer a feel for what the data really looks like.  Then the data was plotted on a logarithmic scale.  The logarithmic</w:t>
+      </w:r>
+      <w:r>
+        <w:t>ally scaled</w:t>
+      </w:r>
+      <w:r>
+        <w:t xml:space="preserve"> graph allows for </w:t>
+      </w:r>
+      <w:r>
+        <w:t>deep</w:t>
+      </w:r>
+      <w:r>
+        <w:t xml:space="preserve"> analysis of the data.</w:t>
+      </w:r>
+      <w:r>
+        <w:t xml:space="preserve">  Timsort is represented by the color green, Merge sort by blue, Insertion sort by orange, and Bubble sort by gray.  Test cases of randomly sorted data are represented by circles, presorted by squares, and reverse sorted by triangles.</w:t>
+      </w:r>
+    </w:p>
     <w:p/>
     <w:p>
       <w:r>
@@ -6513,7 +6986,15 @@
     <w:p/>
     <w:p/>
     <w:p>
-      <w:r>
+      <w:pPr>
+        <w:rPr>
+          <w:b/>
+        </w:rPr>
+      </w:pPr>
+      <w:r>
+        <w:rPr>
+          <w:b/>
+        </w:rPr>
         <w:t>Problems encountered:</w:t>
       </w:r>
     </w:p>
@@ -6534,10 +7015,42 @@
         <w:t>.</w:t>
       </w:r>
       <w:r>
-        <w:t xml:space="preserve">  Our first attempt to solve this problem was the use CPU cycle counts instead of microsecond timer readings.  This gave us a lot more precision, but there was still some noise.</w:t>
-      </w:r>
-      <w:r>
-        <w:t xml:space="preserve">  One possibility we considered was that the launching of the program put some tasks on the CPU’s task list which slowed down the execution of the program.  If this were the case, then the tasks would go away given sufficient time.  So we put some sleep statements in the code.  But the sleep statements did not affect the data in the output.</w:t>
+        <w:t xml:space="preserve">  Our first attempt to solve this problem was </w:t>
+      </w:r>
+      <w:r>
+        <w:t>to</w:t>
+      </w:r>
+      <w:r>
+        <w:t xml:space="preserve"> use CPU cycle counts instead of microsecond timer readings.  This gave us a lot more precision, but there was still some noise.</w:t>
+      </w:r>
+      <w:r>
+        <w:t xml:space="preserve">  </w:t>
+      </w:r>
+      <w:r>
+        <w:t xml:space="preserve">Our </w:t>
+      </w:r>
+      <w:r>
+        <w:t xml:space="preserve">second attempt </w:t>
+      </w:r>
+      <w:r>
+        <w:t xml:space="preserve">to remove the noise in the data was to </w:t>
+      </w:r>
+      <w:r>
+        <w:t>account for</w:t>
+      </w:r>
+      <w:bookmarkStart w:id="0" w:name="_GoBack"/>
+      <w:bookmarkEnd w:id="0"/>
+      <w:r>
+        <w:t xml:space="preserve"> the</w:t>
+      </w:r>
+      <w:r>
+        <w:t xml:space="preserve"> possibility </w:t>
+      </w:r>
+      <w:r>
+        <w:t>t</w:t>
+      </w:r>
+      <w:r>
+        <w:t>hat the launching of the program put some tasks on the CPU’s task list which slowed down the execution of the program.  If this were the case, then the tasks would go away given sufficient time.  So we put some sleep statements in the code.  But the sleep statements did not affect the data in the output.</w:t>
       </w:r>
       <w:r>
         <w:t xml:space="preserve"> </w:t>
@@ -6545,7 +7058,15 @@
     </w:p>
     <w:p/>
     <w:p>
-      <w:r>
+      <w:pPr>
+        <w:rPr>
+          <w:b/>
+        </w:rPr>
+      </w:pPr>
+      <w:r>
+        <w:rPr>
+          <w:b/>
+        </w:rPr>
         <w:t>Tests of the code:</w:t>
       </w:r>
     </w:p>
@@ -6668,7 +7189,19 @@
         <w:t>a</w:t>
       </w:r>
       <w:r>
-        <w:t xml:space="preserve"> test failed it would </w:t>
+        <w:t xml:space="preserve"> test failed</w:t>
+      </w:r>
+      <w:r>
+        <w:t>, then</w:t>
+      </w:r>
+      <w:r>
+        <w:t xml:space="preserve"> </w:t>
+      </w:r>
+      <w:r>
+        <w:t>the program</w:t>
+      </w:r>
+      <w:r>
+        <w:t xml:space="preserve"> would </w:t>
       </w:r>
       <w:r>
         <w:rPr>
@@ -6677,7 +7210,10 @@
         <w:t>throw</w:t>
       </w:r>
       <w:r>
-        <w:t xml:space="preserve"> and </w:t>
+        <w:t xml:space="preserve"> an</w:t>
+      </w:r>
+      <w:r>
+        <w:t xml:space="preserve"> </w:t>
       </w:r>
       <w:r>
         <w:rPr>
@@ -6692,16 +7228,13 @@
         <w:t xml:space="preserve"> with a message, which would be caught and the message outputted to STDOUT</w:t>
       </w:r>
       <w:r>
-        <w:t xml:space="preserve">.  In order to make sure the program </w:t>
-      </w:r>
-      <w:r>
-        <w:t>was actually willing to throw</w:t>
-      </w:r>
-      <w:r>
-        <w:t xml:space="preserve"> an error</w:t>
-      </w:r>
-      <w:r>
-        <w:t xml:space="preserve"> we put some test errors in the program.  When </w:t>
+        <w:t>.  In order to make sure</w:t>
+      </w:r>
+      <w:r>
+        <w:t xml:space="preserve"> that our tests were correct we put tried putting test errors in the code</w:t>
+      </w:r>
+      <w:r>
+        <w:t xml:space="preserve">.  When </w:t>
       </w:r>
       <w:r>
         <w:t>the program</w:t>
@@ -6713,18 +7246,38 @@
         <w:t xml:space="preserve"> throw</w:t>
       </w:r>
       <w:r>
-        <w:t xml:space="preserve"> we remembered to remove the test errors.</w:t>
+        <w:t xml:space="preserve"> we </w:t>
+      </w:r>
+      <w:r>
+        <w:t>removed the test error</w:t>
+      </w:r>
+      <w:r>
+        <w:t>s</w:t>
+      </w:r>
+      <w:r>
+        <w:t>.</w:t>
       </w:r>
     </w:p>
     <w:p>
       <w:pPr>
         <w:ind w:firstLine="720"/>
       </w:pPr>
+    </w:p>
+    <w:p>
+      <w:pPr>
+        <w:ind w:firstLine="720"/>
+      </w:pPr>
       <w:r>
         <w:t>The normal p</w:t>
       </w:r>
       <w:r>
-        <w:t>rogram output was 6 column space-separated data</w:t>
+        <w:t>rogram output was six</w:t>
+      </w:r>
+      <w:r>
+        <w:t>-</w:t>
+      </w:r>
+      <w:r>
+        <w:t>column space-separated data</w:t>
       </w:r>
       <w:r>
         <w:t>, with the CPU cycle count data from Timsort, Mergesort, Insertionsort, and Bubblesort in that order, followed by the exponent of sqrt(2) that produced the data size, and the data size itself.</w:t>
@@ -6836,11 +7389,23 @@
     <w:p/>
     <w:p/>
     <w:p/>
-    <w:p>
-      <w:r>
+    <w:p/>
+    <w:p>
+      <w:pPr>
+        <w:rPr>
+          <w:b/>
+        </w:rPr>
+      </w:pPr>
+      <w:r>
+        <w:rPr>
+          <w:b/>
+        </w:rPr>
         <w:t>Conclusion</w:t>
       </w:r>
       <w:r>
+        <w:rPr>
+          <w:b/>
+        </w:rPr>
         <w:t>:</w:t>
       </w:r>
     </w:p>
@@ -6849,7 +7414,6 @@
         <w:ind w:firstLine="720"/>
       </w:pPr>
       <w:r>
-        <w:lastRenderedPageBreak/>
         <w:t xml:space="preserve">For </w:t>
       </w:r>
       <w:r>
@@ -6895,12 +7459,7 @@
         <w:t xml:space="preserve"> At the data size 10,000, our empirical analysis shows Merge sort and Timsort around 30 times faster than Insertion sort and Bubble sort.</w:t>
       </w:r>
       <w:r>
-        <w:t xml:space="preserve">  At 10,000,</w:t>
-      </w:r>
-      <w:bookmarkStart w:id="0" w:name="_GoBack"/>
-      <w:bookmarkEnd w:id="0"/>
-      <w:r>
-        <w:t xml:space="preserve"> Bubble sort takes about half a second.</w:t>
+        <w:t xml:space="preserve">  At 10,000, Bubble sort takes about half a second.</w:t>
       </w:r>
       <w:r>
         <w:t xml:space="preserve">  </w:t>
@@ -6997,6 +7556,11 @@
       <w:pPr>
         <w:ind w:firstLine="720"/>
       </w:pPr>
+    </w:p>
+    <w:p>
+      <w:pPr>
+        <w:ind w:firstLine="720"/>
+      </w:pPr>
       <w:r>
         <w:t xml:space="preserve">Presorted data appears to be the best case for all four algorithms in the experiment. </w:t>
       </w:r>
@@ -7106,13 +7670,37 @@
         <w:t xml:space="preserve">  </w:t>
       </w:r>
       <w:r>
-        <w:t xml:space="preserve">The logarithmic scale graph makes the </w:t>
+        <w:t>The logarithmic</w:t>
+      </w:r>
+      <w:r>
+        <w:t>ally</w:t>
+      </w:r>
+      <w:r>
+        <w:t xml:space="preserve"> scale</w:t>
+      </w:r>
+      <w:r>
+        <w:t>d</w:t>
+      </w:r>
+      <w:r>
+        <w:t xml:space="preserve"> graph makes the </w:t>
       </w:r>
       <w:r>
         <w:t>r</w:t>
       </w:r>
       <w:r>
-        <w:t>everse sorted data case look nearly equivalent for Insertion sort and Bubble sort, but the linear scale graph shows that Insertion sort’s case is significantly faster</w:t>
+        <w:t>everse sorted data case look nearly equivalent for Insertion sort and Bubble sort, but the linear</w:t>
+      </w:r>
+      <w:r>
+        <w:t>ly</w:t>
+      </w:r>
+      <w:r>
+        <w:t xml:space="preserve"> scale</w:t>
+      </w:r>
+      <w:r>
+        <w:t>d</w:t>
+      </w:r>
+      <w:r>
+        <w:t xml:space="preserve"> graph shows that Insertion sort’s case is significantly faster</w:t>
       </w:r>
       <w:r>
         <w:t xml:space="preserve"> than Bubble sort’s</w:t>
@@ -7143,6 +7731,64 @@
       </w:r>
       <w:r>
         <w:t xml:space="preserve"> </w:t>
+      </w:r>
+    </w:p>
+    <w:p>
+      <w:pPr>
+        <w:ind w:firstLine="720"/>
+      </w:pPr>
+    </w:p>
+    <w:p>
+      <w:pPr>
+        <w:ind w:firstLine="720"/>
+      </w:pPr>
+      <w:r>
+        <w:t>The efficiency of each algorithm came out in the empirical analysis.  In some cases</w:t>
+      </w:r>
+      <w:r>
+        <w:t>,</w:t>
+      </w:r>
+      <w:r>
+        <w:t xml:space="preserve"> one algorithm was 30 times faster than another, so there is more to algorithm selection than satisfying the postcondition.</w:t>
+      </w:r>
+      <w:r>
+        <w:t xml:space="preserve">  We may want to extrapolate the data collected in this experiment to larger sizes than 10,000. </w:t>
+      </w:r>
+      <w:r>
+        <w:t xml:space="preserve"> </w:t>
+      </w:r>
+      <w:r>
+        <w:t>By extrapolating along the n</w:t>
+      </w:r>
+      <w:r>
+        <w:rPr>
+          <w:vertAlign w:val="superscript"/>
+        </w:rPr>
+        <w:t>2</w:t>
+      </w:r>
+      <w:r>
+        <w:t xml:space="preserve"> curve we can calculate that w</w:t>
+      </w:r>
+      <w:r>
+        <w:t>ith 100,000,000 randomly generated data</w:t>
+      </w:r>
+      <w:r>
+        <w:t>, Bubble sort would take between 1 and 2 years to finish.  But</w:t>
+      </w:r>
+      <w:r>
+        <w:t xml:space="preserve"> by extrapolating along n*log(n),</w:t>
+      </w:r>
+      <w:r>
+        <w:t xml:space="preserve"> Merge sort would handle 100,000,000 randomly generated data in approximately 15 minutes.</w:t>
+      </w:r>
+      <w:r>
+        <w:t xml:space="preserve">  </w:t>
+      </w:r>
+      <w:r>
+        <w:t>Algorithm</w:t>
+      </w:r>
+      <w:r>
+        <w:t xml:space="preserve"> selection can completely change the functionality of software.</w:t>
       </w:r>
     </w:p>
     <w:p>
@@ -10582,11 +11228,11 @@
           <c:showPercent val="0"/>
           <c:showBubbleSize val="0"/>
         </c:dLbls>
-        <c:axId val="-2129137648"/>
-        <c:axId val="-2123609744"/>
+        <c:axId val="-2129591328"/>
+        <c:axId val="-2122676032"/>
       </c:scatterChart>
       <c:valAx>
-        <c:axId val="-2129137648"/>
+        <c:axId val="-2129591328"/>
         <c:scaling>
           <c:orientation val="minMax"/>
         </c:scaling>
@@ -10704,12 +11350,12 @@
             <a:endParaRPr lang="en-US"/>
           </a:p>
         </c:txPr>
-        <c:crossAx val="-2123609744"/>
+        <c:crossAx val="-2122676032"/>
         <c:crosses val="autoZero"/>
         <c:crossBetween val="midCat"/>
       </c:valAx>
       <c:valAx>
-        <c:axId val="-2123609744"/>
+        <c:axId val="-2122676032"/>
         <c:scaling>
           <c:orientation val="minMax"/>
         </c:scaling>
@@ -10827,7 +11473,7 @@
             <a:endParaRPr lang="en-US"/>
           </a:p>
         </c:txPr>
-        <c:crossAx val="-2129137648"/>
+        <c:crossAx val="-2129591328"/>
         <c:crosses val="autoZero"/>
         <c:crossBetween val="midCat"/>
       </c:valAx>
@@ -13464,11 +14110,11 @@
           <c:showPercent val="0"/>
           <c:showBubbleSize val="0"/>
         </c:dLbls>
-        <c:axId val="-2122912512"/>
-        <c:axId val="-2124236784"/>
+        <c:axId val="-2071785856"/>
+        <c:axId val="-2071780048"/>
       </c:scatterChart>
       <c:valAx>
-        <c:axId val="-2122912512"/>
+        <c:axId val="-2071785856"/>
         <c:scaling>
           <c:logBase val="2.0"/>
           <c:orientation val="minMax"/>
@@ -13587,14 +14233,14 @@
             <a:endParaRPr lang="en-US"/>
           </a:p>
         </c:txPr>
-        <c:crossAx val="-2124236784"/>
+        <c:crossAx val="-2071780048"/>
         <c:crosses val="autoZero"/>
         <c:crossBetween val="midCat"/>
         <c:majorUnit val="4.0"/>
         <c:minorUnit val="4.0"/>
       </c:valAx>
       <c:valAx>
-        <c:axId val="-2124236784"/>
+        <c:axId val="-2071780048"/>
         <c:scaling>
           <c:logBase val="10.0"/>
           <c:orientation val="minMax"/>
@@ -13713,7 +14359,7 @@
             <a:endParaRPr lang="en-US"/>
           </a:p>
         </c:txPr>
-        <c:crossAx val="-2122912512"/>
+        <c:crossAx val="-2071785856"/>
         <c:crosses val="autoZero"/>
         <c:crossBetween val="midCat"/>
       </c:valAx>

</xml_diff>